<commit_message>
Version 1.0.1-9 Gaze@Wave: redesigned zoom/pan functions
</commit_message>
<xml_diff>
--- a/README.docx
+++ b/README.docx
@@ -61,7 +61,7 @@
       <w:pPr>
         <w:pStyle w:val="Heading1"/>
       </w:pPr>
-      <w:bookmarkStart w:id="22" w:name="header-n112"/>
+      <w:bookmarkStart w:id="22" w:name="header-n2"/>
       <w:bookmarkEnd w:id="22"/>
       <w:r>
         <w:t xml:space="preserve">GazeAtDS1054 - a RIGOL DS1054Z viewer</w:t>
@@ -72,7 +72,16 @@
         <w:pStyle w:val="FirstParagraph"/>
       </w:pPr>
       <w:r>
-        <w:t xml:space="preserve">Gazing at my scope and trying to read the numbers on the display, made me write this little program which was supposed to display the data nice and big on my PC screen. The project turned out to be fun and thus got out of hand a little. Have a look at what it does and if you find it could be useful to you, be welcome to download and use it:</w:t>
+        <w:t xml:space="preserve">Got tired gazing at my scope, trying to read the small numbers on the display. So this little program was meant to display the data nice and big on my PC screen. The more the project turned out to be fun, the more it got out of hand.</w:t>
+      </w:r>
+      <w:r>
+        <w:t xml:space="preserve"> </w:t>
+      </w:r>
+      <w:r>
+        <w:br w:type="textWrapping"/>
+      </w:r>
+      <w:r>
+        <w:t xml:space="preserve">In short: An other Rigol-Viewer - this time for Linux based OS's. Have a look at what it does and if you find it could be useful to you, be welcome to download and use it:</w:t>
       </w:r>
     </w:p>
     <w:p>
@@ -120,7 +129,7 @@
       <w:pPr>
         <w:pStyle w:val="Heading2"/>
       </w:pPr>
-      <w:bookmarkStart w:id="23" w:name="header-n122"/>
+      <w:bookmarkStart w:id="23" w:name="header-n12"/>
       <w:bookmarkEnd w:id="23"/>
       <w:r>
         <w:t xml:space="preserve">What does it do</w:t>
@@ -142,7 +151,7 @@
         </w:numPr>
       </w:pPr>
       <w:r>
-        <w:t xml:space="preserve">displays selected measurements in a definable grid form</w:t>
+        <w:t xml:space="preserve">displays selected measurements in a free definable grid form</w:t>
       </w:r>
     </w:p>
     <w:p>
@@ -242,10 +251,10 @@
       <w:pPr>
         <w:pStyle w:val="Heading2"/>
       </w:pPr>
-      <w:bookmarkStart w:id="25" w:name="header-n134"/>
+      <w:bookmarkStart w:id="25" w:name="header-n24"/>
       <w:bookmarkEnd w:id="25"/>
       <w:r>
-        <w:t xml:space="preserve">What is it made of</w:t>
+        <w:t xml:space="preserve">What are the requirements</w:t>
       </w:r>
     </w:p>
     <w:p>
@@ -253,7 +262,7 @@
         <w:pStyle w:val="FirstParagraph"/>
       </w:pPr>
       <w:r>
-        <w:t xml:space="preserve">This application runs on Ubuntu and is written in FPC-Lazarus and calls P4D components to access the scope using Python/PyVisa.</w:t>
+        <w:t xml:space="preserve">This application runs on Linux distros. It was developed on Ubuntu with FPC-Lazarus. It accesses the scope via Python/PyVisa using P4D components.</w:t>
       </w:r>
     </w:p>
     <w:p>
@@ -261,7 +270,7 @@
         <w:pStyle w:val="BodyText"/>
       </w:pPr>
       <w:r>
-        <w:t xml:space="preserve">It is tested with the following 64bit versions of Ubuntu and Python:</w:t>
+        <w:t xml:space="preserve">GazeAtDS1054 was tested with the following 64bit Linux distros:</w:t>
       </w:r>
     </w:p>
     <w:p>
@@ -272,7 +281,7 @@
         </w:numPr>
       </w:pPr>
       <w:r>
-        <w:t xml:space="preserve">ubuntu-18.04.5-desktop-amd64</w:t>
+        <w:t xml:space="preserve">ubuntu-18.04.5-desktop-amd64 (installed and live USB)</w:t>
       </w:r>
     </w:p>
     <w:p>
@@ -283,7 +292,7 @@
         </w:numPr>
       </w:pPr>
       <w:r>
-        <w:t xml:space="preserve">ubuntu-20.04.2.0-desktop-amd64</w:t>
+        <w:t xml:space="preserve">ubuntu-20.04.2.0-desktop-amd64 (installed and live USB)</w:t>
       </w:r>
     </w:p>
     <w:p>
@@ -294,7 +303,7 @@
         </w:numPr>
       </w:pPr>
       <w:r>
-        <w:t xml:space="preserve">ubuntu-20.04.2.0-desktop-amd64 (live from USB)</w:t>
+        <w:t xml:space="preserve">debian-live-10.9.0-amd64-gnome+nonfree (live USB)</w:t>
       </w:r>
     </w:p>
     <w:p>
@@ -305,7 +314,7 @@
         </w:numPr>
       </w:pPr>
       <w:r>
-        <w:t xml:space="preserve">debian-live-10.9.0-amd64-gnome+nonfree (manual install / quick test)</w:t>
+        <w:t xml:space="preserve">Fedora 34 (Workstation Edition)</w:t>
       </w:r>
     </w:p>
     <w:p>
@@ -316,29 +325,7 @@
         </w:numPr>
       </w:pPr>
       <w:r>
-        <w:t xml:space="preserve">python 3.6</w:t>
-      </w:r>
-    </w:p>
-    <w:p>
-      <w:pPr>
-        <w:numPr>
-          <w:numId w:val="1003"/>
-          <w:ilvl w:val="0"/>
-        </w:numPr>
-      </w:pPr>
-      <w:r>
-        <w:t xml:space="preserve">python 3.8</w:t>
-      </w:r>
-    </w:p>
-    <w:p>
-      <w:pPr>
-        <w:numPr>
-          <w:numId w:val="1003"/>
-          <w:ilvl w:val="0"/>
-        </w:numPr>
-      </w:pPr>
-      <w:r>
-        <w:t xml:space="preserve">python 3.9</w:t>
+        <w:t xml:space="preserve">Manjaro -gnome-21.0.3</w:t>
       </w:r>
     </w:p>
     <w:p>
@@ -346,118 +333,7 @@
         <w:pStyle w:val="FirstParagraph"/>
       </w:pPr>
       <w:r>
-        <w:t xml:space="preserve">You might be lucky with other flavors of Ubuntu using Python3 or Python4.</w:t>
-      </w:r>
-      <w:r>
-        <w:t xml:space="preserve"> </w:t>
-      </w:r>
-    </w:p>
-    <w:p>
-      <w:pPr>
-        <w:pStyle w:val="BodyText"/>
-      </w:pPr>
-      <w:r>
-        <w:t xml:space="preserve"/>
-      </w:r>
-    </w:p>
-    <w:p>
-      <w:pPr>
-        <w:pStyle w:val="Heading2"/>
-      </w:pPr>
-      <w:bookmarkStart w:id="26" w:name="header-n154"/>
-      <w:bookmarkEnd w:id="26"/>
-      <w:r>
-        <w:t xml:space="preserve">Install it</w:t>
-      </w:r>
-    </w:p>
-    <w:p>
-      <w:pPr>
-        <w:pStyle w:val="FirstParagraph"/>
-      </w:pPr>
-      <w:r>
-        <w:t xml:space="preserve">In this Documentation it is assumed, that a single Python3 version is installed and used. Thus all commands referencing to Python, "python3" is used. If more than one python version is installed, make sure you are referring to a specific version by using the minor version in commands (e.g. "python3.9" or "python4.2" etc)</w:t>
-      </w:r>
-    </w:p>
-    <w:p>
-      <w:pPr>
-        <w:pStyle w:val="BodyText"/>
-      </w:pPr>
-      <w:r>
-        <w:t xml:space="preserve">If a working version of PyVisa is already installed on your system, you want to Check the connection to the scope first (see below). If this is successful, it might be better to just unzip the application files instead of installing yet another version of PyVisa.</w:t>
-      </w:r>
-    </w:p>
-    <w:p>
-      <w:pPr>
-        <w:pStyle w:val="BodyText"/>
-      </w:pPr>
-      <w:r>
-        <w:t xml:space="preserve">If you use Python3 on an Ubuntu installation, GazeAtDS1054 can be installed from the deb package. Make sure you have Universe Repository enabled before updating your system. Then run those commands from the terminal:</w:t>
-      </w:r>
-    </w:p>
-    <w:p>
-      <w:pPr>
-        <w:pStyle w:val="SourceCode"/>
-      </w:pPr>
-      <w:r>
-        <w:rPr>
-          <w:rStyle w:val="VerbatimChar"/>
-        </w:rPr>
-        <w:t xml:space="preserve">$ sudo apt update</w:t>
-      </w:r>
-      <w:r>
-        <w:br w:type="textWrapping"/>
-      </w:r>
-      <w:r>
-        <w:rPr>
-          <w:rStyle w:val="VerbatimChar"/>
-        </w:rPr>
-        <w:t xml:space="preserve">$ sudo apt install &lt;file-location&gt;/gazeatds1054_x.x.x-x_amd64.deb</w:t>
-      </w:r>
-      <w:r>
-        <w:br w:type="textWrapping"/>
-      </w:r>
-      <w:r>
-        <w:rPr>
-          <w:rStyle w:val="VerbatimChar"/>
-        </w:rPr>
-        <w:t xml:space="preserve">$ # Please reboot the system now.</w:t>
-      </w:r>
-    </w:p>
-    <w:p>
-      <w:pPr>
-        <w:pStyle w:val="FirstParagraph"/>
-      </w:pPr>
-      <w:r>
-        <w:t xml:space="preserve">Find more install options in section More... below.</w:t>
-      </w:r>
-    </w:p>
-    <w:p>
-      <w:pPr>
-        <w:pStyle w:val="BodyText"/>
-      </w:pPr>
-      <w:r>
-        <w:t xml:space="preserve"/>
-      </w:r>
-    </w:p>
-    <w:p>
-      <w:pPr>
-        <w:pStyle w:val="Heading2"/>
-      </w:pPr>
-      <w:bookmarkStart w:id="27" w:name="header-n161"/>
-      <w:bookmarkEnd w:id="27"/>
-      <w:r>
-        <w:t xml:space="preserve">Run it</w:t>
-      </w:r>
-    </w:p>
-    <w:p>
-      <w:pPr>
-        <w:pStyle w:val="FirstParagraph"/>
-      </w:pPr>
-      <w:r>
-        <w:t xml:space="preserve">Run GazeAtDS1054</w:t>
-      </w:r>
-      <w:r>
-        <w:t xml:space="preserve"> </w:t>
+        <w:t xml:space="preserve">and the Python 64bit versions:</w:t>
       </w:r>
     </w:p>
     <w:p>
@@ -468,16 +344,214 @@
         </w:numPr>
       </w:pPr>
       <w:r>
-        <w:t xml:space="preserve">from the Ubuntu launcher or</w:t>
-      </w:r>
-      <w:r>
-        <w:t xml:space="preserve"> </w:t>
+        <w:t xml:space="preserve">python 3.6</w:t>
       </w:r>
     </w:p>
     <w:p>
       <w:pPr>
         <w:numPr>
           <w:numId w:val="1004"/>
+          <w:ilvl w:val="0"/>
+        </w:numPr>
+      </w:pPr>
+      <w:r>
+        <w:t xml:space="preserve">python 3.8</w:t>
+      </w:r>
+    </w:p>
+    <w:p>
+      <w:pPr>
+        <w:numPr>
+          <w:numId w:val="1004"/>
+          <w:ilvl w:val="0"/>
+        </w:numPr>
+      </w:pPr>
+      <w:r>
+        <w:t xml:space="preserve">python 3.9</w:t>
+      </w:r>
+    </w:p>
+    <w:p>
+      <w:pPr>
+        <w:pStyle w:val="FirstParagraph"/>
+      </w:pPr>
+      <w:r>
+        <w:t xml:space="preserve">You might be out of luck with Ubuntu versions &lt; 18.04 or Python versions &lt; 3.6. But chances are good, it runs on newer versions of other Ubuntu flavors or Debian derivatives.</w:t>
+      </w:r>
+      <w:r>
+        <w:t xml:space="preserve"> </w:t>
+      </w:r>
+    </w:p>
+    <w:p>
+      <w:pPr>
+        <w:pStyle w:val="BodyText"/>
+      </w:pPr>
+      <w:r>
+        <w:t xml:space="preserve"/>
+      </w:r>
+    </w:p>
+    <w:p>
+      <w:pPr>
+        <w:pStyle w:val="Heading2"/>
+      </w:pPr>
+      <w:bookmarkStart w:id="26" w:name="header-n48"/>
+      <w:bookmarkEnd w:id="26"/>
+      <w:r>
+        <w:t xml:space="preserve">Install it</w:t>
+      </w:r>
+    </w:p>
+    <w:p>
+      <w:pPr>
+        <w:pStyle w:val="FirstParagraph"/>
+      </w:pPr>
+      <w:r>
+        <w:t xml:space="preserve">In this Documentation it is assumed, that a single Python3 version is installed and used. Thus in all commands Python is referred to as "python3". If more than one python version is installed, make sure you are referring to a specific version by using the minor version in commands (e.g. "python3.9" or "python4.2" etc)</w:t>
+      </w:r>
+    </w:p>
+    <w:p>
+      <w:pPr>
+        <w:pStyle w:val="BodyText"/>
+      </w:pPr>
+      <w:r>
+        <w:t xml:space="preserve">If a working version of PyVisa is already installed on your system, you want to Check the connection to the scope first (see below). If this is successful, it might be better to just unzip the application files instead of installing yet another version of PyVisa.</w:t>
+      </w:r>
+    </w:p>
+    <w:p>
+      <w:pPr>
+        <w:pStyle w:val="BodyText"/>
+      </w:pPr>
+      <w:r>
+        <w:t xml:space="preserve">This application uses gtk2. If, on some of the leading edge distros, a higher version of gtk is used, gtk2 can be installed like:</w:t>
+      </w:r>
+    </w:p>
+    <w:p>
+      <w:pPr>
+        <w:pStyle w:val="SourceCode"/>
+      </w:pPr>
+      <w:r>
+        <w:rPr>
+          <w:rStyle w:val="VerbatimChar"/>
+        </w:rPr>
+        <w:t xml:space="preserve">$ sudo apt install gtk2</w:t>
+      </w:r>
+    </w:p>
+    <w:p>
+      <w:pPr>
+        <w:pStyle w:val="FirstParagraph"/>
+      </w:pPr>
+      <w:r>
+        <w:t xml:space="preserve">If you use Python3 on an Ubuntu installation, GazeAtDS1054 can be installed from the deb package. Make sure you have Universe Repository enabled before updating your system. Then run those commands from the terminal:</w:t>
+      </w:r>
+    </w:p>
+    <w:p>
+      <w:pPr>
+        <w:pStyle w:val="SourceCode"/>
+      </w:pPr>
+      <w:r>
+        <w:rPr>
+          <w:rStyle w:val="VerbatimChar"/>
+        </w:rPr>
+        <w:t xml:space="preserve">$ sudo apt update</w:t>
+      </w:r>
+      <w:r>
+        <w:br w:type="textWrapping"/>
+      </w:r>
+      <w:r>
+        <w:rPr>
+          <w:rStyle w:val="VerbatimChar"/>
+        </w:rPr>
+        <w:t xml:space="preserve">$ sudo apt install &lt;file-location&gt;/gazeatds1054_x.x.x-x_amd64.deb</w:t>
+      </w:r>
+      <w:r>
+        <w:br w:type="textWrapping"/>
+      </w:r>
+      <w:r>
+        <w:rPr>
+          <w:rStyle w:val="VerbatimChar"/>
+        </w:rPr>
+        <w:t xml:space="preserve">$ # Please reboot the system now.</w:t>
+      </w:r>
+      <w:r>
+        <w:br w:type="textWrapping"/>
+      </w:r>
+      <w:r>
+        <w:rPr>
+          <w:rStyle w:val="VerbatimChar"/>
+        </w:rPr>
+        <w:t xml:space="preserve">$ # Or, if you don't want to reboot, reloading the rules should suffice:</w:t>
+      </w:r>
+      <w:r>
+        <w:br w:type="textWrapping"/>
+      </w:r>
+      <w:r>
+        <w:rPr>
+          <w:rStyle w:val="VerbatimChar"/>
+        </w:rPr>
+        <w:t xml:space="preserve">$ sudo udevadm control --reload-rules</w:t>
+      </w:r>
+      <w:r>
+        <w:br w:type="textWrapping"/>
+      </w:r>
+      <w:r>
+        <w:rPr>
+          <w:rStyle w:val="VerbatimChar"/>
+        </w:rPr>
+        <w:t xml:space="preserve">$ sudo udevadm trigger</w:t>
+      </w:r>
+    </w:p>
+    <w:p>
+      <w:pPr>
+        <w:pStyle w:val="FirstParagraph"/>
+      </w:pPr>
+      <w:r>
+        <w:t xml:space="preserve">Find more install options in section More... below.</w:t>
+      </w:r>
+    </w:p>
+    <w:p>
+      <w:pPr>
+        <w:pStyle w:val="BodyText"/>
+      </w:pPr>
+      <w:r>
+        <w:t xml:space="preserve"/>
+      </w:r>
+    </w:p>
+    <w:p>
+      <w:pPr>
+        <w:pStyle w:val="Heading2"/>
+      </w:pPr>
+      <w:bookmarkStart w:id="27" w:name="header-n57"/>
+      <w:bookmarkEnd w:id="27"/>
+      <w:r>
+        <w:t xml:space="preserve">Run it</w:t>
+      </w:r>
+    </w:p>
+    <w:p>
+      <w:pPr>
+        <w:pStyle w:val="FirstParagraph"/>
+      </w:pPr>
+      <w:r>
+        <w:t xml:space="preserve">Run GazeAtDS1054</w:t>
+      </w:r>
+      <w:r>
+        <w:t xml:space="preserve"> </w:t>
+      </w:r>
+    </w:p>
+    <w:p>
+      <w:pPr>
+        <w:numPr>
+          <w:numId w:val="1005"/>
+          <w:ilvl w:val="0"/>
+        </w:numPr>
+      </w:pPr>
+      <w:r>
+        <w:t xml:space="preserve">from the Ubuntu launcher or</w:t>
+      </w:r>
+      <w:r>
+        <w:t xml:space="preserve"> </w:t>
+      </w:r>
+    </w:p>
+    <w:p>
+      <w:pPr>
+        <w:numPr>
+          <w:numId w:val="1005"/>
           <w:ilvl w:val="0"/>
         </w:numPr>
       </w:pPr>
@@ -542,7 +616,7 @@
       <w:pPr>
         <w:pStyle w:val="Heading4"/>
       </w:pPr>
-      <w:bookmarkStart w:id="28" w:name="header-n170"/>
+      <w:bookmarkStart w:id="28" w:name="header-n66"/>
       <w:bookmarkEnd w:id="28"/>
       <w:r>
         <w:t xml:space="preserve">Configuration</w:t>
@@ -553,7 +627,7 @@
         <w:pStyle w:val="FirstParagraph"/>
       </w:pPr>
       <w:r>
-        <w:t xml:space="preserve">The first time GazeAtDS1054 is run, a configuration dialog is displayed.</w:t>
+        <w:t xml:space="preserve">The first time GazeAtDS1054 is started up, a configuration dialog is displayed.</w:t>
       </w:r>
     </w:p>
     <w:p>
@@ -622,7 +696,7 @@
     <w:p>
       <w:pPr>
         <w:numPr>
-          <w:numId w:val="1005"/>
+          <w:numId w:val="1006"/>
           <w:ilvl w:val="0"/>
         </w:numPr>
       </w:pPr>
@@ -666,25 +740,7 @@
         <w:rPr>
           <w:rStyle w:val="VerbatimChar"/>
         </w:rPr>
-        <w:t xml:space="preserve">$ ls -l /usr/lib/x86_64-linux-gnu/libpython3.6*.so* | sed 's/.*\/usr/\/usr/'</w:t>
-      </w:r>
-      <w:r>
-        <w:br w:type="textWrapping"/>
-      </w:r>
-      <w:r>
-        <w:rPr>
-          <w:rStyle w:val="VerbatimChar"/>
-        </w:rPr>
-        <w:t xml:space="preserve">/usr/lib/x86_64-linux-gnu/libpython3.6m.so -&gt; libpython3.6m.so.1</w:t>
-      </w:r>
-      <w:r>
-        <w:br w:type="textWrapping"/>
-      </w:r>
-      <w:r>
-        <w:rPr>
-          <w:rStyle w:val="VerbatimChar"/>
-        </w:rPr>
-        <w:t xml:space="preserve">/usr/lib/x86_64-linux-gnu/libpython3.6m.so.1 -&gt; libpython3.6m.so.1.0</w:t>
+        <w:t xml:space="preserve">$ find / -type f -iwholename "/usr/*libpython3.6*.so*" 2&gt;&amp;1 | grep -v 'config\|Permission' </w:t>
       </w:r>
       <w:r>
         <w:br w:type="textWrapping"/>
@@ -694,660 +750,6 @@
           <w:rStyle w:val="VerbatimChar"/>
         </w:rPr>
         <w:t xml:space="preserve">/usr/lib/x86_64-linux-gnu/libpython3.6m.so.1.0</w:t>
-      </w:r>
-    </w:p>
-    <w:p>
-      <w:pPr>
-        <w:numPr>
-          <w:numId w:val="1005"/>
-          <w:ilvl w:val="0"/>
-        </w:numPr>
-      </w:pPr>
-      <w:r>
-        <w:t xml:space="preserve">the USB/LAN Visa addresses for the scope</w:t>
-      </w:r>
-      <w:r>
-        <w:br w:type="textWrapping"/>
-      </w:r>
-      <w:r>
-        <w:t xml:space="preserve">If a USB connection is available, the addresses are automatically filled in</w:t>
-      </w:r>
-      <w:r>
-        <w:br w:type="textWrapping"/>
-      </w:r>
-      <w:r>
-        <w:t xml:space="preserve">Else you have to type in the addresses manually the LAN Visa Address being available from the IO.Settings of the scope and the USB Visa Address usually being 'USB0::6833::1230::DS1ZA220100107::0::INSTR'</w:t>
-      </w:r>
-    </w:p>
-    <w:p>
-      <w:pPr>
-        <w:numPr>
-          <w:numId w:val="1005"/>
-          <w:ilvl w:val="0"/>
-        </w:numPr>
-      </w:pPr>
-      <w:r>
-        <w:t xml:space="preserve">The connection Type USB or TCP you wish to use.</w:t>
-      </w:r>
-      <w:r>
-        <w:t xml:space="preserve"> </w:t>
-      </w:r>
-      <w:r>
-        <w:br w:type="textWrapping"/>
-      </w:r>
-      <w:r>
-        <w:t xml:space="preserve">This can be changed later using the Run option</w:t>
-      </w:r>
-      <w:r>
-        <w:t xml:space="preserve"> </w:t>
-      </w:r>
-      <w:r>
-        <w:rPr>
-          <w:rStyle w:val="VerbatimChar"/>
-        </w:rPr>
-        <w:t xml:space="preserve">--change-input-type</w:t>
-      </w:r>
-      <w:r>
-        <w:t xml:space="preserve">.</w:t>
-      </w:r>
-      <w:r>
-        <w:br w:type="textWrapping"/>
-      </w:r>
-      <w:r>
-        <w:t xml:space="preserve">Note: If TCP is used, the USB cable has to be removed.</w:t>
-      </w:r>
-    </w:p>
-    <w:p>
-      <w:pPr>
-        <w:pStyle w:val="Heading4"/>
-      </w:pPr>
-      <w:bookmarkStart w:id="30" w:name="header-n182"/>
-      <w:bookmarkEnd w:id="30"/>
-      <w:r>
-        <w:t xml:space="preserve">Run options</w:t>
-      </w:r>
-    </w:p>
-    <w:p>
-      <w:pPr>
-        <w:pStyle w:val="FirstParagraph"/>
-      </w:pPr>
-      <w:r>
-        <w:t xml:space="preserve">You can open the configuration dialog using the Run Command Dialog</w:t>
-      </w:r>
-      <w:r>
-        <w:t xml:space="preserve"> </w:t>
-      </w:r>
-      <w:r>
-        <w:rPr>
-          <w:rStyle w:val="VerbatimChar"/>
-        </w:rPr>
-        <w:t xml:space="preserve">ALT+F2</w:t>
-      </w:r>
-      <w:r>
-        <w:t xml:space="preserve"> </w:t>
-      </w:r>
-      <w:r>
-        <w:t xml:space="preserve">and type:</w:t>
-      </w:r>
-    </w:p>
-    <w:p>
-      <w:pPr>
-        <w:pStyle w:val="SourceCode"/>
-      </w:pPr>
-      <w:r>
-        <w:rPr>
-          <w:rStyle w:val="VerbatimChar"/>
-        </w:rPr>
-        <w:t xml:space="preserve">$ /opt/GazeAtDS1054/GazeAtDS1054 --reset</w:t>
-      </w:r>
-    </w:p>
-    <w:p>
-      <w:pPr>
-        <w:pStyle w:val="FirstParagraph"/>
-      </w:pPr>
-      <w:r>
-        <w:t xml:space="preserve">You may change (toggle) the connection type USB/LAN using the Run Command Dialog</w:t>
-      </w:r>
-      <w:r>
-        <w:t xml:space="preserve"> </w:t>
-      </w:r>
-      <w:r>
-        <w:rPr>
-          <w:rStyle w:val="VerbatimChar"/>
-        </w:rPr>
-        <w:t xml:space="preserve">ALT+F2</w:t>
-      </w:r>
-      <w:r>
-        <w:t xml:space="preserve"> </w:t>
-      </w:r>
-      <w:r>
-        <w:t xml:space="preserve">and type:</w:t>
-      </w:r>
-    </w:p>
-    <w:p>
-      <w:pPr>
-        <w:pStyle w:val="SourceCode"/>
-      </w:pPr>
-      <w:r>
-        <w:rPr>
-          <w:rStyle w:val="VerbatimChar"/>
-        </w:rPr>
-        <w:t xml:space="preserve">$ /opt/GazeAtDS1054/GazeAtDS1054 --change-input-type</w:t>
-      </w:r>
-    </w:p>
-    <w:p>
-      <w:pPr>
-        <w:pStyle w:val="FirstParagraph"/>
-      </w:pPr>
-      <w:r>
-        <w:t xml:space="preserve">The installation log can be displayed. Start the Run Command Dialog</w:t>
-      </w:r>
-      <w:r>
-        <w:t xml:space="preserve"> </w:t>
-      </w:r>
-      <w:r>
-        <w:rPr>
-          <w:rStyle w:val="VerbatimChar"/>
-        </w:rPr>
-        <w:t xml:space="preserve">ALT+F2</w:t>
-      </w:r>
-      <w:r>
-        <w:t xml:space="preserve"> </w:t>
-      </w:r>
-      <w:r>
-        <w:t xml:space="preserve">and type:</w:t>
-      </w:r>
-    </w:p>
-    <w:p>
-      <w:pPr>
-        <w:pStyle w:val="SourceCode"/>
-      </w:pPr>
-      <w:r>
-        <w:rPr>
-          <w:rStyle w:val="VerbatimChar"/>
-        </w:rPr>
-        <w:t xml:space="preserve">$ /opt/GazeAtDS1054/GazeAtDS1054 --info</w:t>
-      </w:r>
-    </w:p>
-    <w:p>
-      <w:pPr>
-        <w:pStyle w:val="FirstParagraph"/>
-      </w:pPr>
-      <w:r>
-        <w:t xml:space="preserve"/>
-      </w:r>
-    </w:p>
-    <w:p>
-      <w:pPr>
-        <w:pStyle w:val="Heading2"/>
-      </w:pPr>
-      <w:bookmarkStart w:id="31" w:name="header-n220"/>
-      <w:bookmarkEnd w:id="31"/>
-      <w:r>
-        <w:t xml:space="preserve">More ...</w:t>
-      </w:r>
-    </w:p>
-    <w:p>
-      <w:pPr>
-        <w:pStyle w:val="Heading4"/>
-      </w:pPr>
-      <w:bookmarkStart w:id="32" w:name="header-n191"/>
-      <w:bookmarkEnd w:id="32"/>
-      <w:r>
-        <w:t xml:space="preserve">Manual Installation</w:t>
-      </w:r>
-    </w:p>
-    <w:p>
-      <w:pPr>
-        <w:pStyle w:val="FirstParagraph"/>
-      </w:pPr>
-      <w:r>
-        <w:t xml:space="preserve">If, for some reason - perhaps you want to use Python4 - you want to install GazeAtDS1054 manually, all application files are available in gazeatds1054</w:t>
-      </w:r>
-      <w:r>
-        <w:rPr>
-          <w:i/>
-        </w:rPr>
-        <w:t xml:space="preserve">x.x.x-x</w:t>
-      </w:r>
-      <w:r>
-        <w:t xml:space="preserve">amd64.zip and the following terminal commands might get you there:</w:t>
-      </w:r>
-    </w:p>
-    <w:p>
-      <w:pPr>
-        <w:pStyle w:val="SourceCode"/>
-      </w:pPr>
-      <w:r>
-        <w:rPr>
-          <w:rStyle w:val="VerbatimChar"/>
-        </w:rPr>
-        <w:t xml:space="preserve">$ sudo apt update</w:t>
-      </w:r>
-      <w:r>
-        <w:br w:type="textWrapping"/>
-      </w:r>
-      <w:r>
-        <w:rPr>
-          <w:rStyle w:val="VerbatimChar"/>
-        </w:rPr>
-        <w:t xml:space="preserve">$ # if Ubuntu do the following:</w:t>
-      </w:r>
-      <w:r>
-        <w:br w:type="textWrapping"/>
-      </w:r>
-      <w:r>
-        <w:rPr>
-          <w:rStyle w:val="VerbatimChar"/>
-        </w:rPr>
-        <w:t xml:space="preserve">$ sudo apt install python3-pip</w:t>
-      </w:r>
-      <w:r>
-        <w:br w:type="textWrapping"/>
-      </w:r>
-      <w:r>
-        <w:rPr>
-          <w:rStyle w:val="VerbatimChar"/>
-        </w:rPr>
-        <w:t xml:space="preserve">$ python3 -m pip install pyvisa</w:t>
-      </w:r>
-      <w:r>
-        <w:br w:type="textWrapping"/>
-      </w:r>
-      <w:r>
-        <w:rPr>
-          <w:rStyle w:val="VerbatimChar"/>
-        </w:rPr>
-        <w:t xml:space="preserve">$ python3 -m pip install pyvisa-py</w:t>
-      </w:r>
-      <w:r>
-        <w:br w:type="textWrapping"/>
-      </w:r>
-      <w:r>
-        <w:rPr>
-          <w:rStyle w:val="VerbatimChar"/>
-        </w:rPr>
-        <w:t xml:space="preserve">$ python3 -m pip install pyusb</w:t>
-      </w:r>
-      <w:r>
-        <w:br w:type="textWrapping"/>
-      </w:r>
-      <w:r>
-        <w:rPr>
-          <w:rStyle w:val="VerbatimChar"/>
-        </w:rPr>
-        <w:t xml:space="preserve">$ # else if Debian</w:t>
-      </w:r>
-      <w:r>
-        <w:br w:type="textWrapping"/>
-      </w:r>
-      <w:r>
-        <w:rPr>
-          <w:rStyle w:val="VerbatimChar"/>
-        </w:rPr>
-        <w:t xml:space="preserve">$ sudo apt install python3-pyvisa-py</w:t>
-      </w:r>
-      <w:r>
-        <w:br w:type="textWrapping"/>
-      </w:r>
-      <w:r>
-        <w:rPr>
-          <w:rStyle w:val="VerbatimChar"/>
-        </w:rPr>
-        <w:t xml:space="preserve">$ sudo apt install python3-usb</w:t>
-      </w:r>
-      <w:r>
-        <w:br w:type="textWrapping"/>
-      </w:r>
-      <w:r>
-        <w:rPr>
-          <w:rStyle w:val="VerbatimChar"/>
-        </w:rPr>
-        <w:t xml:space="preserve">$ # fi</w:t>
-      </w:r>
-      <w:r>
-        <w:br w:type="textWrapping"/>
-      </w:r>
-      <w:r>
-        <w:rPr>
-          <w:rStyle w:val="VerbatimChar"/>
-        </w:rPr>
-        <w:t xml:space="preserve">$ sudo unzip &lt;PathToZip&gt;gazeatds1054_x.x.x-x_amd64.zip -d /</w:t>
-      </w:r>
-      <w:r>
-        <w:br w:type="textWrapping"/>
-      </w:r>
-      <w:r>
-        <w:rPr>
-          <w:rStyle w:val="VerbatimChar"/>
-        </w:rPr>
-        <w:t xml:space="preserve">$ sudo groupadd usbusers</w:t>
-      </w:r>
-      <w:r>
-        <w:br w:type="textWrapping"/>
-      </w:r>
-      <w:r>
-        <w:rPr>
-          <w:rStyle w:val="VerbatimChar"/>
-        </w:rPr>
-        <w:t xml:space="preserve">$ sudo usermod -aG usbusers $USER</w:t>
-      </w:r>
-      <w:r>
-        <w:br w:type="textWrapping"/>
-      </w:r>
-      <w:r>
-        <w:rPr>
-          <w:rStyle w:val="VerbatimChar"/>
-        </w:rPr>
-        <w:t xml:space="preserve">$ sudo usermod -aG dialout $USER</w:t>
-      </w:r>
-      <w:r>
-        <w:br w:type="textWrapping"/>
-      </w:r>
-      <w:r>
-        <w:rPr>
-          <w:rStyle w:val="VerbatimChar"/>
-        </w:rPr>
-        <w:t xml:space="preserve">$ mkdir /home/$USER/.config/GazeAtDS1054</w:t>
-      </w:r>
-      <w:r>
-        <w:br w:type="textWrapping"/>
-      </w:r>
-      <w:r>
-        <w:rPr>
-          <w:rStyle w:val="VerbatimChar"/>
-        </w:rPr>
-        <w:t xml:space="preserve">$ chmod 755 /home/$USER/.config/GazeAtDS1054</w:t>
-      </w:r>
-      <w:r>
-        <w:br w:type="textWrapping"/>
-      </w:r>
-      <w:r>
-        <w:rPr>
-          <w:rStyle w:val="VerbatimChar"/>
-        </w:rPr>
-        <w:t xml:space="preserve">$ # Reboot the system now.</w:t>
-      </w:r>
-    </w:p>
-    <w:p>
-      <w:pPr>
-        <w:pStyle w:val="Heading4"/>
-      </w:pPr>
-      <w:bookmarkStart w:id="33" w:name="header-n194"/>
-      <w:bookmarkEnd w:id="33"/>
-      <w:r>
-        <w:t xml:space="preserve">Additional Users</w:t>
-      </w:r>
-    </w:p>
-    <w:p>
-      <w:pPr>
-        <w:pStyle w:val="FirstParagraph"/>
-      </w:pPr>
-      <w:r>
-        <w:t xml:space="preserve">If GazeAtDS1054 should be used by other users on the system, the local environment for every user must be set up as follows:</w:t>
-      </w:r>
-    </w:p>
-    <w:p>
-      <w:pPr>
-        <w:pStyle w:val="SourceCode"/>
-      </w:pPr>
-      <w:r>
-        <w:rPr>
-          <w:rStyle w:val="VerbatimChar"/>
-        </w:rPr>
-        <w:t xml:space="preserve">$ python3 -m pip install pyvisa</w:t>
-      </w:r>
-      <w:r>
-        <w:br w:type="textWrapping"/>
-      </w:r>
-      <w:r>
-        <w:rPr>
-          <w:rStyle w:val="VerbatimChar"/>
-        </w:rPr>
-        <w:t xml:space="preserve">$ python3 -m pip install pyvisa-py</w:t>
-      </w:r>
-      <w:r>
-        <w:br w:type="textWrapping"/>
-      </w:r>
-      <w:r>
-        <w:rPr>
-          <w:rStyle w:val="VerbatimChar"/>
-        </w:rPr>
-        <w:t xml:space="preserve">$ python3 -m pip install pyusb</w:t>
-      </w:r>
-      <w:r>
-        <w:br w:type="textWrapping"/>
-      </w:r>
-      <w:r>
-        <w:rPr>
-          <w:rStyle w:val="VerbatimChar"/>
-        </w:rPr>
-        <w:t xml:space="preserve">$ sudo usermod -aG usbusers $USER</w:t>
-      </w:r>
-      <w:r>
-        <w:br w:type="textWrapping"/>
-      </w:r>
-      <w:r>
-        <w:rPr>
-          <w:rStyle w:val="VerbatimChar"/>
-        </w:rPr>
-        <w:t xml:space="preserve">$ sudo usermod -aG dialout $USER</w:t>
-      </w:r>
-      <w:r>
-        <w:br w:type="textWrapping"/>
-      </w:r>
-      <w:r>
-        <w:rPr>
-          <w:rStyle w:val="VerbatimChar"/>
-        </w:rPr>
-        <w:t xml:space="preserve">$ mkdir /home/$USER/.config/GazeAtDS1054</w:t>
-      </w:r>
-      <w:r>
-        <w:br w:type="textWrapping"/>
-      </w:r>
-      <w:r>
-        <w:rPr>
-          <w:rStyle w:val="VerbatimChar"/>
-        </w:rPr>
-        <w:t xml:space="preserve">$ chmod 755 /home/$USER/.config/GazeAtDS1054</w:t>
-      </w:r>
-    </w:p>
-    <w:p>
-      <w:pPr>
-        <w:pStyle w:val="Heading4"/>
-      </w:pPr>
-      <w:bookmarkStart w:id="34" w:name="header-n197"/>
-      <w:bookmarkEnd w:id="34"/>
-      <w:r>
-        <w:t xml:space="preserve">Remove Installation</w:t>
-      </w:r>
-    </w:p>
-    <w:p>
-      <w:pPr>
-        <w:pStyle w:val="SourceCode"/>
-      </w:pPr>
-      <w:r>
-        <w:rPr>
-          <w:rStyle w:val="VerbatimChar"/>
-        </w:rPr>
-        <w:t xml:space="preserve">$ sudo deluser $USER usbusers</w:t>
-      </w:r>
-      <w:r>
-        <w:br w:type="textWrapping"/>
-      </w:r>
-      <w:r>
-        <w:rPr>
-          <w:rStyle w:val="VerbatimChar"/>
-        </w:rPr>
-        <w:t xml:space="preserve">$ # delete all files listed by zipinfo</w:t>
-      </w:r>
-      <w:r>
-        <w:br w:type="textWrapping"/>
-      </w:r>
-      <w:r>
-        <w:rPr>
-          <w:rStyle w:val="VerbatimChar"/>
-        </w:rPr>
-        <w:t xml:space="preserve">$ zipinfo -1 &lt;DirToZip&gt;/gazeatds1054_x.x.x-x_amd64.zip </w:t>
-      </w:r>
-      <w:r>
-        <w:br w:type="textWrapping"/>
-      </w:r>
-      <w:r>
-        <w:rPr>
-          <w:rStyle w:val="VerbatimChar"/>
-        </w:rPr>
-        <w:t xml:space="preserve">$ rm -R /home/$USER/.config/GazeAtDS1054</w:t>
-      </w:r>
-      <w:r>
-        <w:br w:type="textWrapping"/>
-      </w:r>
-      <w:r>
-        <w:rPr>
-          <w:rStyle w:val="VerbatimChar"/>
-        </w:rPr>
-        <w:t xml:space="preserve">$ sudo deluser $USER usbusers</w:t>
-      </w:r>
-      <w:r>
-        <w:br w:type="textWrapping"/>
-      </w:r>
-      <w:r>
-        <w:rPr>
-          <w:rStyle w:val="VerbatimChar"/>
-        </w:rPr>
-        <w:t xml:space="preserve">$ # if pyvisa is not used anywhere else, remove it</w:t>
-      </w:r>
-      <w:r>
-        <w:br w:type="textWrapping"/>
-      </w:r>
-      <w:r>
-        <w:rPr>
-          <w:rStyle w:val="VerbatimChar"/>
-        </w:rPr>
-        <w:t xml:space="preserve">$ python3 -m pip uninstall pyusb</w:t>
-      </w:r>
-      <w:r>
-        <w:br w:type="textWrapping"/>
-      </w:r>
-      <w:r>
-        <w:rPr>
-          <w:rStyle w:val="VerbatimChar"/>
-        </w:rPr>
-        <w:t xml:space="preserve">$ python3 -m pip uninstall pyvisa-py</w:t>
-      </w:r>
-      <w:r>
-        <w:br w:type="textWrapping"/>
-      </w:r>
-      <w:r>
-        <w:rPr>
-          <w:rStyle w:val="VerbatimChar"/>
-        </w:rPr>
-        <w:t xml:space="preserve">$ python3 -m pip uninstall pyvisa</w:t>
-      </w:r>
-      <w:r>
-        <w:br w:type="textWrapping"/>
-      </w:r>
-      <w:r>
-        <w:rPr>
-          <w:rStyle w:val="VerbatimChar"/>
-        </w:rPr>
-        <w:t xml:space="preserve">$ sudo apt remove python3-pip</w:t>
-      </w:r>
-    </w:p>
-    <w:p>
-      <w:pPr>
-        <w:pStyle w:val="FirstParagraph"/>
-      </w:pPr>
-      <w:r>
-        <w:t xml:space="preserve"/>
-      </w:r>
-    </w:p>
-    <w:p>
-      <w:pPr>
-        <w:pStyle w:val="Heading2"/>
-      </w:pPr>
-      <w:bookmarkStart w:id="35" w:name="header-n200"/>
-      <w:bookmarkEnd w:id="35"/>
-      <w:r>
-        <w:t xml:space="preserve">It does not work!</w:t>
-      </w:r>
-    </w:p>
-    <w:p>
-      <w:pPr>
-        <w:pStyle w:val="FirstParagraph"/>
-      </w:pPr>
-      <w:r>
-        <w:t xml:space="preserve">Be warned: As you probably know, finding out why an installation doesn't work can be a tedious undertaking, especially with different software versions installed. So, if you are not a nerd or a pensioner with unlimited time at hand, it might be wise to consider other possibilities like squinting your eyes again while gazing at your scope.</w:t>
-      </w:r>
-    </w:p>
-    <w:p>
-      <w:pPr>
-        <w:pStyle w:val="BodyText"/>
-      </w:pPr>
-      <w:r>
-        <w:t xml:space="preserve">However, before giving up, you might want to try the following:</w:t>
-      </w:r>
-    </w:p>
-    <w:p>
-      <w:pPr>
-        <w:pStyle w:val="Heading4"/>
-      </w:pPr>
-      <w:bookmarkStart w:id="36" w:name="header-n203"/>
-      <w:bookmarkEnd w:id="36"/>
-      <w:r>
-        <w:t xml:space="preserve">Check the application installation log</w:t>
-      </w:r>
-    </w:p>
-    <w:p>
-      <w:pPr>
-        <w:pStyle w:val="FirstParagraph"/>
-      </w:pPr>
-      <w:r>
-        <w:t xml:space="preserve">If you actually got GazeAt1054 up and running, the installation log can be displayed. Start the Run Command Dialog</w:t>
-      </w:r>
-      <w:r>
-        <w:t xml:space="preserve"> </w:t>
-      </w:r>
-      <w:r>
-        <w:rPr>
-          <w:rStyle w:val="VerbatimChar"/>
-        </w:rPr>
-        <w:t xml:space="preserve">ALT+F2</w:t>
-      </w:r>
-      <w:r>
-        <w:t xml:space="preserve"> </w:t>
-      </w:r>
-      <w:r>
-        <w:t xml:space="preserve">and type:</w:t>
-      </w:r>
-    </w:p>
-    <w:p>
-      <w:pPr>
-        <w:pStyle w:val="SourceCode"/>
-      </w:pPr>
-      <w:r>
-        <w:rPr>
-          <w:rStyle w:val="VerbatimChar"/>
-        </w:rPr>
-        <w:t xml:space="preserve">$ /opt/GazeAtDS1054/GazeAtDS1054 --info</w:t>
-      </w:r>
-    </w:p>
-    <w:p>
-      <w:pPr>
-        <w:pStyle w:val="Heading4"/>
-      </w:pPr>
-      <w:bookmarkStart w:id="37" w:name="header-n206"/>
-      <w:bookmarkEnd w:id="37"/>
-      <w:r>
-        <w:t xml:space="preserve">Check your installation</w:t>
-      </w:r>
-    </w:p>
-    <w:p>
-      <w:pPr>
-        <w:pStyle w:val="FirstParagraph"/>
-      </w:pPr>
-      <w:r>
-        <w:t xml:space="preserve">You can do some basic checks on your pyvisa installation:</w:t>
       </w:r>
     </w:p>
     <w:p>
@@ -1358,7 +760,19 @@
         </w:numPr>
       </w:pPr>
       <w:r>
-        <w:t xml:space="preserve">you should have a Python version &gt;3.2 installed.</w:t>
+        <w:t xml:space="preserve">the USB/LAN Visa addresses for the scope</w:t>
+      </w:r>
+      <w:r>
+        <w:br w:type="textWrapping"/>
+      </w:r>
+      <w:r>
+        <w:t xml:space="preserve">If a USB connection is available, the addresses are automatically filled in</w:t>
+      </w:r>
+      <w:r>
+        <w:br w:type="textWrapping"/>
+      </w:r>
+      <w:r>
+        <w:t xml:space="preserve">Else you have to type in the addresses manually the LAN Visa Address being available from the IO.Settings of the scope and the USB Visa Address usually being 'USB0::6833::1230::DS1ZA220100107::0::INSTR'</w:t>
       </w:r>
     </w:p>
     <w:p>
@@ -1369,17 +783,632 @@
         </w:numPr>
       </w:pPr>
       <w:r>
-        <w:t xml:space="preserve">make sure you got the 64bit Ubuntu and Python versions software</w:t>
+        <w:t xml:space="preserve">The connection Type USB or TCP you wish to use.</w:t>
+      </w:r>
+      <w:r>
+        <w:t xml:space="preserve"> </w:t>
+      </w:r>
+      <w:r>
+        <w:br w:type="textWrapping"/>
+      </w:r>
+      <w:r>
+        <w:t xml:space="preserve">This can be changed later using the Run option</w:t>
+      </w:r>
+      <w:r>
+        <w:t xml:space="preserve"> </w:t>
+      </w:r>
+      <w:r>
+        <w:rPr>
+          <w:rStyle w:val="VerbatimChar"/>
+        </w:rPr>
+        <w:t xml:space="preserve">--change-input-type</w:t>
+      </w:r>
+      <w:r>
+        <w:t xml:space="preserve">.</w:t>
+      </w:r>
+      <w:r>
+        <w:br w:type="textWrapping"/>
+      </w:r>
+      <w:r>
+        <w:t xml:space="preserve">Note: If TCP is used, the USB cable has to be removed.</w:t>
+      </w:r>
+    </w:p>
+    <w:p>
+      <w:pPr>
+        <w:pStyle w:val="Heading4"/>
+      </w:pPr>
+      <w:bookmarkStart w:id="30" w:name="header-n78"/>
+      <w:bookmarkEnd w:id="30"/>
+      <w:r>
+        <w:t xml:space="preserve">Run options</w:t>
+      </w:r>
+    </w:p>
+    <w:p>
+      <w:pPr>
+        <w:pStyle w:val="FirstParagraph"/>
+      </w:pPr>
+      <w:r>
+        <w:t xml:space="preserve">You can open the configuration dialog using the Run Command Dialog</w:t>
+      </w:r>
+      <w:r>
+        <w:t xml:space="preserve"> </w:t>
+      </w:r>
+      <w:r>
+        <w:rPr>
+          <w:rStyle w:val="VerbatimChar"/>
+        </w:rPr>
+        <w:t xml:space="preserve">ALT+F2</w:t>
+      </w:r>
+      <w:r>
+        <w:t xml:space="preserve"> </w:t>
+      </w:r>
+      <w:r>
+        <w:t xml:space="preserve">and type:</w:t>
+      </w:r>
+    </w:p>
+    <w:p>
+      <w:pPr>
+        <w:pStyle w:val="SourceCode"/>
+      </w:pPr>
+      <w:r>
+        <w:rPr>
+          <w:rStyle w:val="VerbatimChar"/>
+        </w:rPr>
+        <w:t xml:space="preserve">$ /opt/GazeAtDS1054/GazeAtDS1054 --reset</w:t>
+      </w:r>
+    </w:p>
+    <w:p>
+      <w:pPr>
+        <w:pStyle w:val="FirstParagraph"/>
+      </w:pPr>
+      <w:r>
+        <w:t xml:space="preserve">You may change (toggle) the connection type USB/LAN using the Run Command Dialog</w:t>
+      </w:r>
+      <w:r>
+        <w:t xml:space="preserve"> </w:t>
+      </w:r>
+      <w:r>
+        <w:rPr>
+          <w:rStyle w:val="VerbatimChar"/>
+        </w:rPr>
+        <w:t xml:space="preserve">ALT+F2</w:t>
+      </w:r>
+      <w:r>
+        <w:t xml:space="preserve"> </w:t>
+      </w:r>
+      <w:r>
+        <w:t xml:space="preserve">and type:</w:t>
+      </w:r>
+    </w:p>
+    <w:p>
+      <w:pPr>
+        <w:pStyle w:val="SourceCode"/>
+      </w:pPr>
+      <w:r>
+        <w:rPr>
+          <w:rStyle w:val="VerbatimChar"/>
+        </w:rPr>
+        <w:t xml:space="preserve">$ /opt/GazeAtDS1054/GazeAtDS1054 --change-input-type</w:t>
+      </w:r>
+    </w:p>
+    <w:p>
+      <w:pPr>
+        <w:pStyle w:val="FirstParagraph"/>
+      </w:pPr>
+      <w:r>
+        <w:t xml:space="preserve">The installation log can be displayed. Start the Run Command Dialog</w:t>
+      </w:r>
+      <w:r>
+        <w:t xml:space="preserve"> </w:t>
+      </w:r>
+      <w:r>
+        <w:rPr>
+          <w:rStyle w:val="VerbatimChar"/>
+        </w:rPr>
+        <w:t xml:space="preserve">ALT+F2</w:t>
+      </w:r>
+      <w:r>
+        <w:t xml:space="preserve"> </w:t>
+      </w:r>
+      <w:r>
+        <w:t xml:space="preserve">and type:</w:t>
+      </w:r>
+    </w:p>
+    <w:p>
+      <w:pPr>
+        <w:pStyle w:val="SourceCode"/>
+      </w:pPr>
+      <w:r>
+        <w:rPr>
+          <w:rStyle w:val="VerbatimChar"/>
+        </w:rPr>
+        <w:t xml:space="preserve">$ /opt/GazeAtDS1054/GazeAtDS1054 --info</w:t>
+      </w:r>
+    </w:p>
+    <w:p>
+      <w:pPr>
+        <w:pStyle w:val="FirstParagraph"/>
+      </w:pPr>
+      <w:r>
+        <w:t xml:space="preserve"/>
+      </w:r>
+    </w:p>
+    <w:p>
+      <w:pPr>
+        <w:pStyle w:val="Heading2"/>
+      </w:pPr>
+      <w:bookmarkStart w:id="31" w:name="header-n86"/>
+      <w:bookmarkEnd w:id="31"/>
+      <w:r>
+        <w:t xml:space="preserve">More ...</w:t>
+      </w:r>
+    </w:p>
+    <w:p>
+      <w:pPr>
+        <w:pStyle w:val="Heading4"/>
+      </w:pPr>
+      <w:bookmarkStart w:id="32" w:name="header-n87"/>
+      <w:bookmarkEnd w:id="32"/>
+      <w:r>
+        <w:t xml:space="preserve">Manual Installation</w:t>
+      </w:r>
+    </w:p>
+    <w:p>
+      <w:pPr>
+        <w:pStyle w:val="FirstParagraph"/>
+      </w:pPr>
+      <w:r>
+        <w:t xml:space="preserve">If you want to install GazeAtDS1054 manually (your Linux distro can't handle deb-packages or Python4 is being used etc), all application files are available in gazeatds1054</w:t>
+      </w:r>
+      <w:r>
+        <w:rPr>
+          <w:i/>
+        </w:rPr>
+        <w:t xml:space="preserve">x.x.x-x</w:t>
+      </w:r>
+      <w:r>
+        <w:t xml:space="preserve">amd64.zip and the following terminal commands might get you there:</w:t>
+      </w:r>
+    </w:p>
+    <w:p>
+      <w:pPr>
+        <w:pStyle w:val="SourceCode"/>
+      </w:pPr>
+      <w:r>
+        <w:rPr>
+          <w:rStyle w:val="VerbatimChar"/>
+        </w:rPr>
+        <w:t xml:space="preserve">$ sudo apt update</w:t>
+      </w:r>
+      <w:r>
+        <w:br w:type="textWrapping"/>
+      </w:r>
+      <w:r>
+        <w:rPr>
+          <w:rStyle w:val="VerbatimChar"/>
+        </w:rPr>
+        <w:t xml:space="preserve">$ sudo apt install python3-pip</w:t>
+      </w:r>
+      <w:r>
+        <w:br w:type="textWrapping"/>
+      </w:r>
+      <w:r>
+        <w:rPr>
+          <w:rStyle w:val="VerbatimChar"/>
+        </w:rPr>
+        <w:t xml:space="preserve">$ python3 -m pip install pyvisa</w:t>
+      </w:r>
+      <w:r>
+        <w:br w:type="textWrapping"/>
+      </w:r>
+      <w:r>
+        <w:rPr>
+          <w:rStyle w:val="VerbatimChar"/>
+        </w:rPr>
+        <w:t xml:space="preserve">$ python3 -m pip install pyvisa-py</w:t>
+      </w:r>
+      <w:r>
+        <w:br w:type="textWrapping"/>
+      </w:r>
+      <w:r>
+        <w:rPr>
+          <w:rStyle w:val="VerbatimChar"/>
+        </w:rPr>
+        <w:t xml:space="preserve">$ python3 -m pip install pyusb</w:t>
+      </w:r>
+      <w:r>
+        <w:br w:type="textWrapping"/>
+      </w:r>
+      <w:r>
+        <w:rPr>
+          <w:rStyle w:val="VerbatimChar"/>
+        </w:rPr>
+        <w:t xml:space="preserve">$ sudo unzip &lt;PathToZip&gt;gazeatds1054_x.x.x-x_amd64.zip -d /</w:t>
+      </w:r>
+      <w:r>
+        <w:br w:type="textWrapping"/>
+      </w:r>
+      <w:r>
+        <w:rPr>
+          <w:rStyle w:val="VerbatimChar"/>
+        </w:rPr>
+        <w:t xml:space="preserve">$ sudo groupadd usbusers</w:t>
+      </w:r>
+      <w:r>
+        <w:br w:type="textWrapping"/>
+      </w:r>
+      <w:r>
+        <w:rPr>
+          <w:rStyle w:val="VerbatimChar"/>
+        </w:rPr>
+        <w:t xml:space="preserve">$ sudo usermod -aG usbusers $USER</w:t>
+      </w:r>
+      <w:r>
+        <w:br w:type="textWrapping"/>
+      </w:r>
+      <w:r>
+        <w:rPr>
+          <w:rStyle w:val="VerbatimChar"/>
+        </w:rPr>
+        <w:t xml:space="preserve">$ sudo usermod -aG dialout $USER</w:t>
+      </w:r>
+      <w:r>
+        <w:br w:type="textWrapping"/>
+      </w:r>
+      <w:r>
+        <w:rPr>
+          <w:rStyle w:val="VerbatimChar"/>
+        </w:rPr>
+        <w:t xml:space="preserve">$ mkdir /home/$USER/.config/GazeAtDS1054</w:t>
+      </w:r>
+      <w:r>
+        <w:br w:type="textWrapping"/>
+      </w:r>
+      <w:r>
+        <w:rPr>
+          <w:rStyle w:val="VerbatimChar"/>
+        </w:rPr>
+        <w:t xml:space="preserve">$ chmod 755 /home/$USER/.config/GazeAtDS1054</w:t>
+      </w:r>
+      <w:r>
+        <w:br w:type="textWrapping"/>
+      </w:r>
+      <w:r>
+        <w:rPr>
+          <w:rStyle w:val="VerbatimChar"/>
+        </w:rPr>
+        <w:t xml:space="preserve">$ # If you don't want to reboot now, do this:</w:t>
+      </w:r>
+      <w:r>
+        <w:br w:type="textWrapping"/>
+      </w:r>
+      <w:r>
+        <w:rPr>
+          <w:rStyle w:val="VerbatimChar"/>
+        </w:rPr>
+        <w:t xml:space="preserve">$ sudo udevadm control --reload-rules</w:t>
+      </w:r>
+      <w:r>
+        <w:br w:type="textWrapping"/>
+      </w:r>
+      <w:r>
+        <w:rPr>
+          <w:rStyle w:val="VerbatimChar"/>
+        </w:rPr>
+        <w:t xml:space="preserve">$ sudo udevadm trigger</w:t>
+      </w:r>
+    </w:p>
+    <w:p>
+      <w:pPr>
+        <w:pStyle w:val="Heading4"/>
+      </w:pPr>
+      <w:bookmarkStart w:id="33" w:name="header-n90"/>
+      <w:bookmarkEnd w:id="33"/>
+      <w:r>
+        <w:t xml:space="preserve">Additional Users</w:t>
+      </w:r>
+    </w:p>
+    <w:p>
+      <w:pPr>
+        <w:pStyle w:val="FirstParagraph"/>
+      </w:pPr>
+      <w:r>
+        <w:t xml:space="preserve">If GazeAtDS1054 should be used by other users on the system, the local environment for every user must be set up as follows:</w:t>
+      </w:r>
+    </w:p>
+    <w:p>
+      <w:pPr>
+        <w:pStyle w:val="SourceCode"/>
+      </w:pPr>
+      <w:r>
+        <w:rPr>
+          <w:rStyle w:val="VerbatimChar"/>
+        </w:rPr>
+        <w:t xml:space="preserve">$ python3 -m pip install pyvisa</w:t>
+      </w:r>
+      <w:r>
+        <w:br w:type="textWrapping"/>
+      </w:r>
+      <w:r>
+        <w:rPr>
+          <w:rStyle w:val="VerbatimChar"/>
+        </w:rPr>
+        <w:t xml:space="preserve">$ python3 -m pip install pyvisa-py</w:t>
+      </w:r>
+      <w:r>
+        <w:br w:type="textWrapping"/>
+      </w:r>
+      <w:r>
+        <w:rPr>
+          <w:rStyle w:val="VerbatimChar"/>
+        </w:rPr>
+        <w:t xml:space="preserve">$ python3 -m pip install pyusb</w:t>
+      </w:r>
+      <w:r>
+        <w:br w:type="textWrapping"/>
+      </w:r>
+      <w:r>
+        <w:rPr>
+          <w:rStyle w:val="VerbatimChar"/>
+        </w:rPr>
+        <w:t xml:space="preserve">$ sudo usermod -aG usbusers $USER</w:t>
+      </w:r>
+      <w:r>
+        <w:br w:type="textWrapping"/>
+      </w:r>
+      <w:r>
+        <w:rPr>
+          <w:rStyle w:val="VerbatimChar"/>
+        </w:rPr>
+        <w:t xml:space="preserve">$ sudo usermod -aG dialout $USER</w:t>
+      </w:r>
+      <w:r>
+        <w:br w:type="textWrapping"/>
+      </w:r>
+      <w:r>
+        <w:rPr>
+          <w:rStyle w:val="VerbatimChar"/>
+        </w:rPr>
+        <w:t xml:space="preserve">$ mkdir /home/$USER/.config/GazeAtDS1054</w:t>
+      </w:r>
+      <w:r>
+        <w:br w:type="textWrapping"/>
+      </w:r>
+      <w:r>
+        <w:rPr>
+          <w:rStyle w:val="VerbatimChar"/>
+        </w:rPr>
+        <w:t xml:space="preserve">$ chmod 755 /home/$USER/.config/GazeAtDS1054</w:t>
+      </w:r>
+    </w:p>
+    <w:p>
+      <w:pPr>
+        <w:pStyle w:val="Heading4"/>
+      </w:pPr>
+      <w:bookmarkStart w:id="34" w:name="header-n93"/>
+      <w:bookmarkEnd w:id="34"/>
+      <w:r>
+        <w:t xml:space="preserve">Remove Installation</w:t>
+      </w:r>
+    </w:p>
+    <w:p>
+      <w:pPr>
+        <w:pStyle w:val="SourceCode"/>
+      </w:pPr>
+      <w:r>
+        <w:rPr>
+          <w:rStyle w:val="VerbatimChar"/>
+        </w:rPr>
+        <w:t xml:space="preserve">$ sudo deluser $USER usbusers</w:t>
+      </w:r>
+      <w:r>
+        <w:br w:type="textWrapping"/>
+      </w:r>
+      <w:r>
+        <w:rPr>
+          <w:rStyle w:val="VerbatimChar"/>
+        </w:rPr>
+        <w:t xml:space="preserve">$ # delete all files listed by zipinfo</w:t>
+      </w:r>
+      <w:r>
+        <w:br w:type="textWrapping"/>
+      </w:r>
+      <w:r>
+        <w:rPr>
+          <w:rStyle w:val="VerbatimChar"/>
+        </w:rPr>
+        <w:t xml:space="preserve">$ zipinfo -1 &lt;DirToZip&gt;/gazeatds1054_x.x.x-x_amd64.zip </w:t>
+      </w:r>
+      <w:r>
+        <w:br w:type="textWrapping"/>
+      </w:r>
+      <w:r>
+        <w:rPr>
+          <w:rStyle w:val="VerbatimChar"/>
+        </w:rPr>
+        <w:t xml:space="preserve">$ rm -R /home/$USER/.config/GazeAtDS1054</w:t>
+      </w:r>
+      <w:r>
+        <w:br w:type="textWrapping"/>
+      </w:r>
+      <w:r>
+        <w:rPr>
+          <w:rStyle w:val="VerbatimChar"/>
+        </w:rPr>
+        <w:t xml:space="preserve">$ sudo deluser $USER usbusers</w:t>
+      </w:r>
+      <w:r>
+        <w:br w:type="textWrapping"/>
+      </w:r>
+      <w:r>
+        <w:rPr>
+          <w:rStyle w:val="VerbatimChar"/>
+        </w:rPr>
+        <w:t xml:space="preserve">$ # if pyvisa is not used anywhere else, remove it</w:t>
+      </w:r>
+      <w:r>
+        <w:br w:type="textWrapping"/>
+      </w:r>
+      <w:r>
+        <w:rPr>
+          <w:rStyle w:val="VerbatimChar"/>
+        </w:rPr>
+        <w:t xml:space="preserve">$ python3 -m pip uninstall pyusb</w:t>
+      </w:r>
+      <w:r>
+        <w:br w:type="textWrapping"/>
+      </w:r>
+      <w:r>
+        <w:rPr>
+          <w:rStyle w:val="VerbatimChar"/>
+        </w:rPr>
+        <w:t xml:space="preserve">$ python3 -m pip uninstall pyvisa-py</w:t>
+      </w:r>
+      <w:r>
+        <w:br w:type="textWrapping"/>
+      </w:r>
+      <w:r>
+        <w:rPr>
+          <w:rStyle w:val="VerbatimChar"/>
+        </w:rPr>
+        <w:t xml:space="preserve">$ python3 -m pip uninstall pyvisa</w:t>
+      </w:r>
+      <w:r>
+        <w:br w:type="textWrapping"/>
+      </w:r>
+      <w:r>
+        <w:rPr>
+          <w:rStyle w:val="VerbatimChar"/>
+        </w:rPr>
+        <w:t xml:space="preserve">$ sudo apt remove python3-pip</w:t>
+      </w:r>
+    </w:p>
+    <w:p>
+      <w:pPr>
+        <w:pStyle w:val="FirstParagraph"/>
+      </w:pPr>
+      <w:r>
+        <w:t xml:space="preserve"/>
+      </w:r>
+    </w:p>
+    <w:p>
+      <w:pPr>
+        <w:pStyle w:val="Heading2"/>
+      </w:pPr>
+      <w:bookmarkStart w:id="35" w:name="header-n96"/>
+      <w:bookmarkEnd w:id="35"/>
+      <w:r>
+        <w:t xml:space="preserve">It does not work!</w:t>
+      </w:r>
+    </w:p>
+    <w:p>
+      <w:pPr>
+        <w:pStyle w:val="FirstParagraph"/>
+      </w:pPr>
+      <w:r>
+        <w:t xml:space="preserve">Be warned: As you probably know, finding out why an installation doesn't work can be a tedious undertaking, especially with different software versions installed. So, if you are not a nerd or a pensioner with unlimited time at hand, it might be wise to consider other possibilities like squinting your eyes again while gazing at your scope.</w:t>
+      </w:r>
+    </w:p>
+    <w:p>
+      <w:pPr>
+        <w:pStyle w:val="BodyText"/>
+      </w:pPr>
+      <w:r>
+        <w:t xml:space="preserve">However, before giving up, you might want to try the following:</w:t>
+      </w:r>
+    </w:p>
+    <w:p>
+      <w:pPr>
+        <w:pStyle w:val="Heading4"/>
+      </w:pPr>
+      <w:bookmarkStart w:id="36" w:name="header-n99"/>
+      <w:bookmarkEnd w:id="36"/>
+      <w:r>
+        <w:t xml:space="preserve">Check the application installation log</w:t>
+      </w:r>
+    </w:p>
+    <w:p>
+      <w:pPr>
+        <w:pStyle w:val="FirstParagraph"/>
+      </w:pPr>
+      <w:r>
+        <w:t xml:space="preserve">If you actually got GazeAt1054 up and running, the installation log can be displayed. Start the Run Command Dialog</w:t>
+      </w:r>
+      <w:r>
+        <w:t xml:space="preserve"> </w:t>
+      </w:r>
+      <w:r>
+        <w:rPr>
+          <w:rStyle w:val="VerbatimChar"/>
+        </w:rPr>
+        <w:t xml:space="preserve">ALT+F2</w:t>
+      </w:r>
+      <w:r>
+        <w:t xml:space="preserve"> </w:t>
+      </w:r>
+      <w:r>
+        <w:t xml:space="preserve">and type:</w:t>
+      </w:r>
+    </w:p>
+    <w:p>
+      <w:pPr>
+        <w:pStyle w:val="SourceCode"/>
+      </w:pPr>
+      <w:r>
+        <w:rPr>
+          <w:rStyle w:val="VerbatimChar"/>
+        </w:rPr>
+        <w:t xml:space="preserve">$ /opt/GazeAtDS1054/GazeAtDS1054 --info</w:t>
+      </w:r>
+    </w:p>
+    <w:p>
+      <w:pPr>
+        <w:pStyle w:val="Heading4"/>
+      </w:pPr>
+      <w:bookmarkStart w:id="37" w:name="header-n102"/>
+      <w:bookmarkEnd w:id="37"/>
+      <w:r>
+        <w:t xml:space="preserve">Check your installation</w:t>
+      </w:r>
+    </w:p>
+    <w:p>
+      <w:pPr>
+        <w:pStyle w:val="FirstParagraph"/>
+      </w:pPr>
+      <w:r>
+        <w:t xml:space="preserve">You can do some basic checks on your pyvisa installation:</w:t>
       </w:r>
     </w:p>
     <w:p>
       <w:pPr>
         <w:numPr>
-          <w:numId w:val="1006"/>
+          <w:numId w:val="1007"/>
           <w:ilvl w:val="0"/>
         </w:numPr>
       </w:pPr>
       <w:r>
+        <w:t xml:space="preserve">you should have a Python version &gt;3.2 installed.</w:t>
+      </w:r>
+    </w:p>
+    <w:p>
+      <w:pPr>
+        <w:numPr>
+          <w:numId w:val="1007"/>
+          <w:ilvl w:val="0"/>
+        </w:numPr>
+      </w:pPr>
+      <w:r>
+        <w:t xml:space="preserve">make sure you got the 64bit Ubuntu and Python versions software</w:t>
+      </w:r>
+    </w:p>
+    <w:p>
+      <w:pPr>
+        <w:numPr>
+          <w:numId w:val="1007"/>
+          <w:ilvl w:val="0"/>
+        </w:numPr>
+      </w:pPr>
+      <w:r>
         <w:t xml:space="preserve">the backends for USB INSTR and TCPIP INSTR must be available</w:t>
       </w:r>
     </w:p>
@@ -1668,7 +1697,7 @@
       <w:pPr>
         <w:pStyle w:val="Heading4"/>
       </w:pPr>
-      <w:bookmarkStart w:id="38" w:name="header-n216"/>
+      <w:bookmarkStart w:id="38" w:name="header-n112"/>
       <w:bookmarkEnd w:id="38"/>
       <w:r>
         <w:t xml:space="preserve">Check the connection to the scope</w:t>
@@ -1705,16 +1734,16 @@
         <w:rPr>
           <w:rStyle w:val="VerbatimChar"/>
         </w:rPr>
-        <w:t xml:space="preserve">&gt;&gt;&gt; import pyvisa</w:t>
-      </w:r>
-      <w:r>
-        <w:br w:type="textWrapping"/>
-      </w:r>
-      <w:r>
-        <w:rPr>
-          <w:rStyle w:val="VerbatimChar"/>
-        </w:rPr>
-        <w:t xml:space="preserve">&gt;&gt;&gt; rm=pyvisa.ResourceManager("@py")</w:t>
+        <w:t xml:space="preserve">&gt;&gt;&gt; import pyvisa as visa</w:t>
+      </w:r>
+      <w:r>
+        <w:br w:type="textWrapping"/>
+      </w:r>
+      <w:r>
+        <w:rPr>
+          <w:rStyle w:val="VerbatimChar"/>
+        </w:rPr>
+        <w:t xml:space="preserve">&gt;&gt;&gt; rm=visa.ResourceManager("@py")</w:t>
       </w:r>
       <w:r>
         <w:br w:type="textWrapping"/>
@@ -1887,7 +1916,7 @@
     </w:lvl>
   </w:abstractNum>
   <w:abstractNum w:abstractNumId="990">
-    <w:nsid w:val="8ceb61cf"/>
+    <w:nsid w:val="ab972e10"/>
     <w:multiLevelType w:val="multilevel"/>
     <w:lvl w:ilvl="0">
       <w:numFmt w:val="bullet"/>
@@ -1968,7 +1997,7 @@
     </w:lvl>
   </w:abstractNum>
   <w:abstractNum w:abstractNumId="991">
-    <w:nsid w:val="be0cd22d"/>
+    <w:nsid w:val="f6308133"/>
     <w:multiLevelType w:val="multilevel"/>
     <w:lvl w:ilvl="0">
       <w:numFmt w:val="bullet"/>
@@ -2070,6 +2099,9 @@
     <w:abstractNumId w:val="991"/>
   </w:num>
   <w:num w:numId="1006">
+    <w:abstractNumId w:val="991"/>
+  </w:num>
+  <w:num w:numId="1007">
     <w:abstractNumId w:val="991"/>
   </w:num>
 </w:numbering>

</xml_diff>

<commit_message>
Version 1.1.0-6 Direct reload HighRes data. No need to reload LowRes data first.
</commit_message>
<xml_diff>
--- a/README.docx
+++ b/README.docx
@@ -10,7 +10,7 @@
       <w:r>
         <w:rPr/>
         <w:drawing>
-          <wp:inline distT="0" distB="0" distL="114935" distR="114935">
+          <wp:inline distT="0" distB="0" distL="0" distR="0">
             <wp:extent cx="812800" cy="812800"/>
             <wp:effectExtent l="0" t="0" r="0" b="0"/>
             <wp:docPr id="1" name="Picture" descr=""/>
@@ -131,7 +131,7 @@
       </w:pPr>
       <w:r>
         <w:rPr/>
-        <w:t>GazeAtDS1054: A viewer for the RIGOL DS1054Z for Linux distros. It captures data from the oscilloscope via USB or TCP and:</w:t>
+        <w:t>GazeAtDS1054: A viewer for the RIGOL DS1054Z (though according to the RIGOL specs, it should work with all MSO1000Z/DS1000Z series digital oscilloscopes) for Linux distros. It captures data from the oscilloscope via USB or TCP and:</w:t>
       </w:r>
     </w:p>
     <w:p>
@@ -222,7 +222,7 @@
       <w:r>
         <w:rPr/>
         <w:drawing>
-          <wp:inline distT="0" distB="0" distL="114935" distR="114935">
+          <wp:inline distT="0" distB="0" distL="0" distR="0">
             <wp:extent cx="5334000" cy="4197350"/>
             <wp:effectExtent l="0" t="0" r="0" b="0"/>
             <wp:docPr id="2" name="Image1" descr=""/>
@@ -519,6 +519,116 @@
       </w:pPr>
       <w:r>
         <w:rPr/>
+        <w:t>If you are running a Debian derivat</w:t>
+      </w:r>
+      <w:r>
+        <w:rPr/>
+        <w:t>iv</w:t>
+      </w:r>
+      <w:r>
+        <w:rPr/>
+        <w:t>e like Ubuntu with Python3 the installation is straight forward. Make sure Universe Repository is enabled. Then:</w:t>
+      </w:r>
+    </w:p>
+    <w:p>
+      <w:pPr>
+        <w:pStyle w:val="SourceCode"/>
+        <w:rPr/>
+      </w:pPr>
+      <w:r>
+        <w:rPr>
+          <w:rStyle w:val="VerbatimChar"/>
+        </w:rPr>
+        <w:t>$ sudo apt update</w:t>
+      </w:r>
+      <w:r>
+        <w:rPr/>
+        <w:br/>
+      </w:r>
+      <w:r>
+        <w:rPr>
+          <w:rStyle w:val="VerbatimChar"/>
+        </w:rPr>
+        <w:t>$ sudo apt install &lt;file-location&gt;/gazeatds1054_x.x.x-x_amd64.deb</w:t>
+      </w:r>
+      <w:r>
+        <w:rPr/>
+        <w:br/>
+      </w:r>
+      <w:r>
+        <w:rPr>
+          <w:rStyle w:val="VerbatimChar"/>
+        </w:rPr>
+        <w:t>$ # Install Sigrok if you are going to use protocol analyser</w:t>
+      </w:r>
+      <w:r>
+        <w:rPr/>
+        <w:br/>
+      </w:r>
+      <w:r>
+        <w:rPr>
+          <w:rStyle w:val="VerbatimChar"/>
+        </w:rPr>
+        <w:t xml:space="preserve">$ sudo apt install sigrok   </w:t>
+      </w:r>
+      <w:r>
+        <w:rPr/>
+        <w:br/>
+      </w:r>
+      <w:r>
+        <w:rPr>
+          <w:rStyle w:val="VerbatimChar"/>
+        </w:rPr>
+        <w:t>$ # Please reboot the system now.</w:t>
+      </w:r>
+      <w:r>
+        <w:rPr/>
+        <w:br/>
+      </w:r>
+      <w:r>
+        <w:rPr>
+          <w:rStyle w:val="VerbatimChar"/>
+        </w:rPr>
+        <w:t>$ # Or, if you don't want to reboot, reloading the rules should suffice:</w:t>
+      </w:r>
+      <w:r>
+        <w:rPr/>
+        <w:br/>
+      </w:r>
+      <w:r>
+        <w:rPr>
+          <w:rStyle w:val="VerbatimChar"/>
+        </w:rPr>
+        <w:t>$ sudo udevadm control --reload-rules</w:t>
+      </w:r>
+      <w:r>
+        <w:rPr/>
+        <w:br/>
+      </w:r>
+      <w:r>
+        <w:rPr>
+          <w:rStyle w:val="VerbatimChar"/>
+        </w:rPr>
+        <w:t>$ sudo udevadm trigger</w:t>
+      </w:r>
+    </w:p>
+    <w:p>
+      <w:pPr>
+        <w:pStyle w:val="FirstParagraph"/>
+        <w:rPr/>
+      </w:pPr>
+      <w:r>
+        <w:rPr/>
+        <w:t>Done! Read on for installation on other OS configurations.</w:t>
+      </w:r>
+    </w:p>
+    <w:p>
+      <w:pPr>
+        <w:pStyle w:val="TextBody"/>
+        <w:rPr/>
+      </w:pPr>
+      <w:r>
+        <w:rPr/>
         <w:t>In this Documentation it is assumed, that a single Python3 version is installed and used. Thus in all commands Python is referred to as "python3". If more than one python version is installed, make sure you are referring to a specific version by using the minor version in commands (e.g. "python3.9" or "python4.2" etc)</w:t>
       </w:r>
     </w:p>
@@ -552,78 +662,6 @@
           <w:rStyle w:val="VerbatimChar"/>
         </w:rPr>
         <w:t>$ sudo apt install gtk2</w:t>
-      </w:r>
-    </w:p>
-    <w:p>
-      <w:pPr>
-        <w:pStyle w:val="FirstParagraph"/>
-        <w:rPr/>
-      </w:pPr>
-      <w:r>
-        <w:rPr/>
-        <w:t>If you use Python3 on an Ubuntu installation, GazeAtDS1054 can be installed from the deb package. Make sure you have Universe Repository enabled before updating your system. Then run those commands from the terminal:</w:t>
-      </w:r>
-    </w:p>
-    <w:p>
-      <w:pPr>
-        <w:pStyle w:val="SourceCode"/>
-        <w:rPr/>
-      </w:pPr>
-      <w:r>
-        <w:rPr>
-          <w:rStyle w:val="VerbatimChar"/>
-        </w:rPr>
-        <w:t>$ sudo apt update</w:t>
-      </w:r>
-      <w:r>
-        <w:rPr/>
-        <w:br/>
-      </w:r>
-      <w:r>
-        <w:rPr>
-          <w:rStyle w:val="VerbatimChar"/>
-        </w:rPr>
-        <w:t>$ sudo apt install &lt;file-location&gt;/gazeatds1054_x.x.x-x_amd64.deb</w:t>
-      </w:r>
-      <w:r>
-        <w:rPr/>
-        <w:br/>
-      </w:r>
-      <w:r>
-        <w:rPr>
-          <w:rStyle w:val="VerbatimChar"/>
-        </w:rPr>
-        <w:t>$ # Please reboot the system now.</w:t>
-      </w:r>
-      <w:r>
-        <w:rPr/>
-        <w:br/>
-      </w:r>
-      <w:r>
-        <w:rPr>
-          <w:rStyle w:val="VerbatimChar"/>
-        </w:rPr>
-        <w:t>$ # Or, if you don't want to reboot, reloading the rules should suffice:</w:t>
-      </w:r>
-      <w:r>
-        <w:rPr/>
-        <w:br/>
-      </w:r>
-      <w:r>
-        <w:rPr>
-          <w:rStyle w:val="VerbatimChar"/>
-        </w:rPr>
-        <w:t>$ sudo udevadm control --reload-rules</w:t>
-      </w:r>
-      <w:r>
-        <w:rPr/>
-        <w:br/>
-      </w:r>
-      <w:r>
-        <w:rPr>
-          <w:rStyle w:val="VerbatimChar"/>
-        </w:rPr>
-        <w:t>$ sudo udevadm trigger</w:t>
       </w:r>
     </w:p>
     <w:p>
@@ -758,15 +796,7 @@
       <w:r>
         <w:rPr/>
         <w:t>The first time GazeAtDS1054 is started up, a configuration dialog is displayed.</w:t>
-      </w:r>
-    </w:p>
-    <w:p>
-      <w:pPr>
-        <w:pStyle w:val="TextBody"/>
-        <w:rPr/>
-      </w:pPr>
-      <w:r>
-        <w:rPr/>
+        <w:br/>
       </w:r>
     </w:p>
     <w:p>
@@ -777,8 +807,8 @@
       <w:r>
         <w:rPr/>
         <w:drawing>
-          <wp:inline distT="0" distB="0" distL="114935" distR="114935">
-            <wp:extent cx="4307205" cy="6857365"/>
+          <wp:inline distT="0" distB="0" distL="0" distR="0">
+            <wp:extent cx="4725035" cy="7523480"/>
             <wp:effectExtent l="0" t="0" r="0" b="0"/>
             <wp:docPr id="3" name="Image2" descr=""/>
             <wp:cNvGraphicFramePr>
@@ -802,7 +832,7 @@
                   <pic:spPr bwMode="auto">
                     <a:xfrm>
                       <a:off x="0" y="0"/>
-                      <a:ext cx="4307205" cy="6857365"/>
+                      <a:ext cx="4725035" cy="7523480"/>
                     </a:xfrm>
                     <a:prstGeom prst="rect">
                       <a:avLst/>
@@ -848,7 +878,13 @@
         <w:rPr>
           <w:rStyle w:val="VerbatimChar"/>
         </w:rPr>
-        <w:t>$ python3 --version   #or python4 --version   Python 3.6.9   $ find / -type f -iwholename "/usr/*libpython3.6*.so*" 2&gt;&amp;1 | grep -v 'config\|Permission'    /usr/lib/x86_64-linux-gnu/libpython3.6m.so.1.0</w:t>
+        <w:t xml:space="preserve">$ python3 --version   #or python4 --version   </w:t>
+        <w:br/>
+        <w:t xml:space="preserve">Python 3.6.9   </w:t>
+        <w:br/>
+        <w:t xml:space="preserve">$ find / -type f -iwholename "/usr/*libpython3.6*.so*" 2&gt;&amp;1 | grep -v 'config\|Permission'    </w:t>
+        <w:br/>
+        <w:t>/usr/lib/x86_64-linux-gnu/libpython3.6m.so.1.0</w:t>
       </w:r>
     </w:p>
     <w:p>
@@ -2068,7 +2104,7 @@
     <w:sectPr>
       <w:type w:val="nextPage"/>
       <w:pgSz w:w="12240" w:h="15840"/>
-      <w:pgMar w:left="1440" w:right="1152" w:header="0" w:top="1152" w:footer="0" w:bottom="1008" w:gutter="0"/>
+      <w:pgMar w:left="1296" w:right="1008" w:header="0" w:top="1008" w:footer="0" w:bottom="1008" w:gutter="0"/>
       <w:pgNumType w:fmt="decimal"/>
       <w:formProt w:val="false"/>
       <w:textDirection w:val="lrTb"/>
@@ -2091,6 +2127,7 @@
       </w:pPr>
       <w:rPr>
         <w:rFonts w:ascii="Symbol" w:hAnsi="Symbol" w:cs="Symbol" w:hint="default"/>
+        <w:rFonts w:cs="Symbol"/>
       </w:rPr>
     </w:lvl>
     <w:lvl w:ilvl="1">
@@ -2106,6 +2143,7 @@
       </w:pPr>
       <w:rPr>
         <w:rFonts w:ascii="Symbol" w:hAnsi="Symbol" w:cs="Symbol" w:hint="default"/>
+        <w:rFonts w:cs="Symbol"/>
       </w:rPr>
     </w:lvl>
     <w:lvl w:ilvl="2">
@@ -2121,6 +2159,7 @@
       </w:pPr>
       <w:rPr>
         <w:rFonts w:ascii="Symbol" w:hAnsi="Symbol" w:cs="Symbol" w:hint="default"/>
+        <w:rFonts w:cs="Symbol"/>
       </w:rPr>
     </w:lvl>
     <w:lvl w:ilvl="3">
@@ -2136,6 +2175,7 @@
       </w:pPr>
       <w:rPr>
         <w:rFonts w:ascii="Symbol" w:hAnsi="Symbol" w:cs="Symbol" w:hint="default"/>
+        <w:rFonts w:cs="Symbol"/>
       </w:rPr>
     </w:lvl>
     <w:lvl w:ilvl="4">
@@ -2151,6 +2191,7 @@
       </w:pPr>
       <w:rPr>
         <w:rFonts w:ascii="Symbol" w:hAnsi="Symbol" w:cs="Symbol" w:hint="default"/>
+        <w:rFonts w:cs="Symbol"/>
       </w:rPr>
     </w:lvl>
     <w:lvl w:ilvl="5">
@@ -2166,6 +2207,7 @@
       </w:pPr>
       <w:rPr>
         <w:rFonts w:ascii="Symbol" w:hAnsi="Symbol" w:cs="Symbol" w:hint="default"/>
+        <w:rFonts w:cs="Symbol"/>
       </w:rPr>
     </w:lvl>
     <w:lvl w:ilvl="6">
@@ -2181,6 +2223,7 @@
       </w:pPr>
       <w:rPr>
         <w:rFonts w:ascii="Symbol" w:hAnsi="Symbol" w:cs="Symbol" w:hint="default"/>
+        <w:rFonts w:cs="Symbol"/>
       </w:rPr>
     </w:lvl>
     <w:lvl w:ilvl="7">
@@ -2219,6 +2262,7 @@
       </w:pPr>
       <w:rPr>
         <w:rFonts w:ascii="Symbol" w:hAnsi="Symbol" w:cs="Symbol" w:hint="default"/>
+        <w:rFonts w:cs="Symbol"/>
       </w:rPr>
     </w:lvl>
     <w:lvl w:ilvl="1">
@@ -2234,6 +2278,7 @@
       </w:pPr>
       <w:rPr>
         <w:rFonts w:ascii="Symbol" w:hAnsi="Symbol" w:cs="Symbol" w:hint="default"/>
+        <w:rFonts w:cs="Symbol"/>
       </w:rPr>
     </w:lvl>
     <w:lvl w:ilvl="2">
@@ -2249,6 +2294,7 @@
       </w:pPr>
       <w:rPr>
         <w:rFonts w:ascii="Symbol" w:hAnsi="Symbol" w:cs="Symbol" w:hint="default"/>
+        <w:rFonts w:cs="Symbol"/>
       </w:rPr>
     </w:lvl>
     <w:lvl w:ilvl="3">
@@ -2264,6 +2310,7 @@
       </w:pPr>
       <w:rPr>
         <w:rFonts w:ascii="Symbol" w:hAnsi="Symbol" w:cs="Symbol" w:hint="default"/>
+        <w:rFonts w:cs="Symbol"/>
       </w:rPr>
     </w:lvl>
     <w:lvl w:ilvl="4">
@@ -2279,6 +2326,7 @@
       </w:pPr>
       <w:rPr>
         <w:rFonts w:ascii="Symbol" w:hAnsi="Symbol" w:cs="Symbol" w:hint="default"/>
+        <w:rFonts w:cs="Symbol"/>
       </w:rPr>
     </w:lvl>
     <w:lvl w:ilvl="5">
@@ -2294,6 +2342,7 @@
       </w:pPr>
       <w:rPr>
         <w:rFonts w:ascii="Symbol" w:hAnsi="Symbol" w:cs="Symbol" w:hint="default"/>
+        <w:rFonts w:cs="Symbol"/>
       </w:rPr>
     </w:lvl>
     <w:lvl w:ilvl="6">
@@ -2309,6 +2358,7 @@
       </w:pPr>
       <w:rPr>
         <w:rFonts w:ascii="Symbol" w:hAnsi="Symbol" w:cs="Symbol" w:hint="default"/>
+        <w:rFonts w:cs="Symbol"/>
       </w:rPr>
     </w:lvl>
     <w:lvl w:ilvl="7">
@@ -2347,6 +2397,7 @@
       </w:pPr>
       <w:rPr>
         <w:rFonts w:ascii="Symbol" w:hAnsi="Symbol" w:cs="Symbol" w:hint="default"/>
+        <w:rFonts w:cs="Symbol"/>
       </w:rPr>
     </w:lvl>
     <w:lvl w:ilvl="1">
@@ -2362,6 +2413,7 @@
       </w:pPr>
       <w:rPr>
         <w:rFonts w:ascii="Symbol" w:hAnsi="Symbol" w:cs="Symbol" w:hint="default"/>
+        <w:rFonts w:cs="Symbol"/>
       </w:rPr>
     </w:lvl>
     <w:lvl w:ilvl="2">
@@ -2377,6 +2429,7 @@
       </w:pPr>
       <w:rPr>
         <w:rFonts w:ascii="Symbol" w:hAnsi="Symbol" w:cs="Symbol" w:hint="default"/>
+        <w:rFonts w:cs="Symbol"/>
       </w:rPr>
     </w:lvl>
     <w:lvl w:ilvl="3">
@@ -2392,6 +2445,7 @@
       </w:pPr>
       <w:rPr>
         <w:rFonts w:ascii="Symbol" w:hAnsi="Symbol" w:cs="Symbol" w:hint="default"/>
+        <w:rFonts w:cs="Symbol"/>
       </w:rPr>
     </w:lvl>
     <w:lvl w:ilvl="4">
@@ -2407,6 +2461,7 @@
       </w:pPr>
       <w:rPr>
         <w:rFonts w:ascii="Symbol" w:hAnsi="Symbol" w:cs="Symbol" w:hint="default"/>
+        <w:rFonts w:cs="Symbol"/>
       </w:rPr>
     </w:lvl>
     <w:lvl w:ilvl="5">
@@ -2422,6 +2477,7 @@
       </w:pPr>
       <w:rPr>
         <w:rFonts w:ascii="Symbol" w:hAnsi="Symbol" w:cs="Symbol" w:hint="default"/>
+        <w:rFonts w:cs="Symbol"/>
       </w:rPr>
     </w:lvl>
     <w:lvl w:ilvl="6">
@@ -2437,6 +2493,7 @@
       </w:pPr>
       <w:rPr>
         <w:rFonts w:ascii="Symbol" w:hAnsi="Symbol" w:cs="Symbol" w:hint="default"/>
+        <w:rFonts w:cs="Symbol"/>
       </w:rPr>
     </w:lvl>
     <w:lvl w:ilvl="7">
@@ -2475,6 +2532,7 @@
       </w:pPr>
       <w:rPr>
         <w:rFonts w:ascii="Symbol" w:hAnsi="Symbol" w:cs="Symbol" w:hint="default"/>
+        <w:rFonts w:cs="Symbol"/>
       </w:rPr>
     </w:lvl>
     <w:lvl w:ilvl="1">
@@ -2490,6 +2548,7 @@
       </w:pPr>
       <w:rPr>
         <w:rFonts w:ascii="Symbol" w:hAnsi="Symbol" w:cs="Symbol" w:hint="default"/>
+        <w:rFonts w:cs="Symbol"/>
       </w:rPr>
     </w:lvl>
     <w:lvl w:ilvl="2">
@@ -2505,6 +2564,7 @@
       </w:pPr>
       <w:rPr>
         <w:rFonts w:ascii="Symbol" w:hAnsi="Symbol" w:cs="Symbol" w:hint="default"/>
+        <w:rFonts w:cs="Symbol"/>
       </w:rPr>
     </w:lvl>
     <w:lvl w:ilvl="3">
@@ -2520,6 +2580,7 @@
       </w:pPr>
       <w:rPr>
         <w:rFonts w:ascii="Symbol" w:hAnsi="Symbol" w:cs="Symbol" w:hint="default"/>
+        <w:rFonts w:cs="Symbol"/>
       </w:rPr>
     </w:lvl>
     <w:lvl w:ilvl="4">
@@ -2535,6 +2596,7 @@
       </w:pPr>
       <w:rPr>
         <w:rFonts w:ascii="Symbol" w:hAnsi="Symbol" w:cs="Symbol" w:hint="default"/>
+        <w:rFonts w:cs="Symbol"/>
       </w:rPr>
     </w:lvl>
     <w:lvl w:ilvl="5">
@@ -2550,6 +2612,7 @@
       </w:pPr>
       <w:rPr>
         <w:rFonts w:ascii="Symbol" w:hAnsi="Symbol" w:cs="Symbol" w:hint="default"/>
+        <w:rFonts w:cs="Symbol"/>
       </w:rPr>
     </w:lvl>
     <w:lvl w:ilvl="6">
@@ -2565,6 +2628,7 @@
       </w:pPr>
       <w:rPr>
         <w:rFonts w:ascii="Symbol" w:hAnsi="Symbol" w:cs="Symbol" w:hint="default"/>
+        <w:rFonts w:cs="Symbol"/>
       </w:rPr>
     </w:lvl>
     <w:lvl w:ilvl="7">
@@ -2603,6 +2667,7 @@
       </w:pPr>
       <w:rPr>
         <w:rFonts w:ascii="Symbol" w:hAnsi="Symbol" w:cs="Symbol" w:hint="default"/>
+        <w:rFonts w:cs="Symbol"/>
       </w:rPr>
     </w:lvl>
     <w:lvl w:ilvl="1">
@@ -2618,6 +2683,7 @@
       </w:pPr>
       <w:rPr>
         <w:rFonts w:ascii="Symbol" w:hAnsi="Symbol" w:cs="Symbol" w:hint="default"/>
+        <w:rFonts w:cs="Symbol"/>
       </w:rPr>
     </w:lvl>
     <w:lvl w:ilvl="2">
@@ -2633,6 +2699,7 @@
       </w:pPr>
       <w:rPr>
         <w:rFonts w:ascii="Symbol" w:hAnsi="Symbol" w:cs="Symbol" w:hint="default"/>
+        <w:rFonts w:cs="Symbol"/>
       </w:rPr>
     </w:lvl>
     <w:lvl w:ilvl="3">
@@ -2648,6 +2715,7 @@
       </w:pPr>
       <w:rPr>
         <w:rFonts w:ascii="Symbol" w:hAnsi="Symbol" w:cs="Symbol" w:hint="default"/>
+        <w:rFonts w:cs="Symbol"/>
       </w:rPr>
     </w:lvl>
     <w:lvl w:ilvl="4">
@@ -2663,6 +2731,7 @@
       </w:pPr>
       <w:rPr>
         <w:rFonts w:ascii="Symbol" w:hAnsi="Symbol" w:cs="Symbol" w:hint="default"/>
+        <w:rFonts w:cs="Symbol"/>
       </w:rPr>
     </w:lvl>
     <w:lvl w:ilvl="5">
@@ -2678,6 +2747,7 @@
       </w:pPr>
       <w:rPr>
         <w:rFonts w:ascii="Symbol" w:hAnsi="Symbol" w:cs="Symbol" w:hint="default"/>
+        <w:rFonts w:cs="Symbol"/>
       </w:rPr>
     </w:lvl>
     <w:lvl w:ilvl="6">
@@ -2693,6 +2763,7 @@
       </w:pPr>
       <w:rPr>
         <w:rFonts w:ascii="Symbol" w:hAnsi="Symbol" w:cs="Symbol" w:hint="default"/>
+        <w:rFonts w:cs="Symbol"/>
       </w:rPr>
     </w:lvl>
     <w:lvl w:ilvl="7">
@@ -2731,6 +2802,7 @@
       </w:pPr>
       <w:rPr>
         <w:rFonts w:ascii="Symbol" w:hAnsi="Symbol" w:cs="Symbol" w:hint="default"/>
+        <w:rFonts w:cs="Symbol"/>
       </w:rPr>
     </w:lvl>
     <w:lvl w:ilvl="1">
@@ -2746,6 +2818,7 @@
       </w:pPr>
       <w:rPr>
         <w:rFonts w:ascii="Symbol" w:hAnsi="Symbol" w:cs="Symbol" w:hint="default"/>
+        <w:rFonts w:cs="Symbol"/>
       </w:rPr>
     </w:lvl>
     <w:lvl w:ilvl="2">
@@ -2761,6 +2834,7 @@
       </w:pPr>
       <w:rPr>
         <w:rFonts w:ascii="Symbol" w:hAnsi="Symbol" w:cs="Symbol" w:hint="default"/>
+        <w:rFonts w:cs="Symbol"/>
       </w:rPr>
     </w:lvl>
     <w:lvl w:ilvl="3">
@@ -2776,6 +2850,7 @@
       </w:pPr>
       <w:rPr>
         <w:rFonts w:ascii="Symbol" w:hAnsi="Symbol" w:cs="Symbol" w:hint="default"/>
+        <w:rFonts w:cs="Symbol"/>
       </w:rPr>
     </w:lvl>
     <w:lvl w:ilvl="4">
@@ -2791,6 +2866,7 @@
       </w:pPr>
       <w:rPr>
         <w:rFonts w:ascii="Symbol" w:hAnsi="Symbol" w:cs="Symbol" w:hint="default"/>
+        <w:rFonts w:cs="Symbol"/>
       </w:rPr>
     </w:lvl>
     <w:lvl w:ilvl="5">
@@ -2806,6 +2882,7 @@
       </w:pPr>
       <w:rPr>
         <w:rFonts w:ascii="Symbol" w:hAnsi="Symbol" w:cs="Symbol" w:hint="default"/>
+        <w:rFonts w:cs="Symbol"/>
       </w:rPr>
     </w:lvl>
     <w:lvl w:ilvl="6">
@@ -2821,6 +2898,7 @@
       </w:pPr>
       <w:rPr>
         <w:rFonts w:ascii="Symbol" w:hAnsi="Symbol" w:cs="Symbol" w:hint="default"/>
+        <w:rFonts w:cs="Symbol"/>
       </w:rPr>
     </w:lvl>
     <w:lvl w:ilvl="7">
@@ -2859,6 +2937,7 @@
       </w:pPr>
       <w:rPr>
         <w:rFonts w:ascii="Symbol" w:hAnsi="Symbol" w:cs="Symbol" w:hint="default"/>
+        <w:rFonts w:cs="Symbol"/>
       </w:rPr>
     </w:lvl>
     <w:lvl w:ilvl="1">
@@ -2874,6 +2953,7 @@
       </w:pPr>
       <w:rPr>
         <w:rFonts w:ascii="Symbol" w:hAnsi="Symbol" w:cs="Symbol" w:hint="default"/>
+        <w:rFonts w:cs="Symbol"/>
       </w:rPr>
     </w:lvl>
     <w:lvl w:ilvl="2">
@@ -2889,6 +2969,7 @@
       </w:pPr>
       <w:rPr>
         <w:rFonts w:ascii="Symbol" w:hAnsi="Symbol" w:cs="Symbol" w:hint="default"/>
+        <w:rFonts w:cs="Symbol"/>
       </w:rPr>
     </w:lvl>
     <w:lvl w:ilvl="3">
@@ -2904,6 +2985,7 @@
       </w:pPr>
       <w:rPr>
         <w:rFonts w:ascii="Symbol" w:hAnsi="Symbol" w:cs="Symbol" w:hint="default"/>
+        <w:rFonts w:cs="Symbol"/>
       </w:rPr>
     </w:lvl>
     <w:lvl w:ilvl="4">
@@ -2919,6 +3001,7 @@
       </w:pPr>
       <w:rPr>
         <w:rFonts w:ascii="Symbol" w:hAnsi="Symbol" w:cs="Symbol" w:hint="default"/>
+        <w:rFonts w:cs="Symbol"/>
       </w:rPr>
     </w:lvl>
     <w:lvl w:ilvl="5">
@@ -2934,6 +3017,7 @@
       </w:pPr>
       <w:rPr>
         <w:rFonts w:ascii="Symbol" w:hAnsi="Symbol" w:cs="Symbol" w:hint="default"/>
+        <w:rFonts w:cs="Symbol"/>
       </w:rPr>
     </w:lvl>
     <w:lvl w:ilvl="6">
@@ -2949,6 +3033,7 @@
       </w:pPr>
       <w:rPr>
         <w:rFonts w:ascii="Symbol" w:hAnsi="Symbol" w:cs="Symbol" w:hint="default"/>
+        <w:rFonts w:cs="Symbol"/>
       </w:rPr>
     </w:lvl>
     <w:lvl w:ilvl="7">
@@ -2987,6 +3072,7 @@
       </w:pPr>
       <w:rPr>
         <w:rFonts w:ascii="Symbol" w:hAnsi="Symbol" w:cs="Symbol" w:hint="default"/>
+        <w:rFonts w:cs="Symbol"/>
       </w:rPr>
     </w:lvl>
     <w:lvl w:ilvl="1">
@@ -3002,6 +3088,7 @@
       </w:pPr>
       <w:rPr>
         <w:rFonts w:ascii="Symbol" w:hAnsi="Symbol" w:cs="Symbol" w:hint="default"/>
+        <w:rFonts w:cs="Symbol"/>
       </w:rPr>
     </w:lvl>
     <w:lvl w:ilvl="2">
@@ -3017,6 +3104,7 @@
       </w:pPr>
       <w:rPr>
         <w:rFonts w:ascii="Symbol" w:hAnsi="Symbol" w:cs="Symbol" w:hint="default"/>
+        <w:rFonts w:cs="Symbol"/>
       </w:rPr>
     </w:lvl>
     <w:lvl w:ilvl="3">
@@ -3032,6 +3120,7 @@
       </w:pPr>
       <w:rPr>
         <w:rFonts w:ascii="Symbol" w:hAnsi="Symbol" w:cs="Symbol" w:hint="default"/>
+        <w:rFonts w:cs="Symbol"/>
       </w:rPr>
     </w:lvl>
     <w:lvl w:ilvl="4">
@@ -3047,6 +3136,7 @@
       </w:pPr>
       <w:rPr>
         <w:rFonts w:ascii="Symbol" w:hAnsi="Symbol" w:cs="Symbol" w:hint="default"/>
+        <w:rFonts w:cs="Symbol"/>
       </w:rPr>
     </w:lvl>
     <w:lvl w:ilvl="5">
@@ -3062,6 +3152,7 @@
       </w:pPr>
       <w:rPr>
         <w:rFonts w:ascii="Symbol" w:hAnsi="Symbol" w:cs="Symbol" w:hint="default"/>
+        <w:rFonts w:cs="Symbol"/>
       </w:rPr>
     </w:lvl>
     <w:lvl w:ilvl="6">
@@ -3077,6 +3168,7 @@
       </w:pPr>
       <w:rPr>
         <w:rFonts w:ascii="Symbol" w:hAnsi="Symbol" w:cs="Symbol" w:hint="default"/>
+        <w:rFonts w:cs="Symbol"/>
       </w:rPr>
     </w:lvl>
     <w:lvl w:ilvl="7">
@@ -3115,6 +3207,7 @@
       </w:pPr>
       <w:rPr>
         <w:rFonts w:ascii="Symbol" w:hAnsi="Symbol" w:cs="Symbol" w:hint="default"/>
+        <w:rFonts w:cs="Symbol"/>
       </w:rPr>
     </w:lvl>
     <w:lvl w:ilvl="1">
@@ -3130,6 +3223,7 @@
       </w:pPr>
       <w:rPr>
         <w:rFonts w:ascii="Symbol" w:hAnsi="Symbol" w:cs="Symbol" w:hint="default"/>
+        <w:rFonts w:cs="Symbol"/>
       </w:rPr>
     </w:lvl>
     <w:lvl w:ilvl="2">
@@ -3145,6 +3239,7 @@
       </w:pPr>
       <w:rPr>
         <w:rFonts w:ascii="Symbol" w:hAnsi="Symbol" w:cs="Symbol" w:hint="default"/>
+        <w:rFonts w:cs="Symbol"/>
       </w:rPr>
     </w:lvl>
     <w:lvl w:ilvl="3">
@@ -3160,6 +3255,7 @@
       </w:pPr>
       <w:rPr>
         <w:rFonts w:ascii="Symbol" w:hAnsi="Symbol" w:cs="Symbol" w:hint="default"/>
+        <w:rFonts w:cs="Symbol"/>
       </w:rPr>
     </w:lvl>
     <w:lvl w:ilvl="4">
@@ -3175,6 +3271,7 @@
       </w:pPr>
       <w:rPr>
         <w:rFonts w:ascii="Symbol" w:hAnsi="Symbol" w:cs="Symbol" w:hint="default"/>
+        <w:rFonts w:cs="Symbol"/>
       </w:rPr>
     </w:lvl>
     <w:lvl w:ilvl="5">
@@ -3190,6 +3287,7 @@
       </w:pPr>
       <w:rPr>
         <w:rFonts w:ascii="Symbol" w:hAnsi="Symbol" w:cs="Symbol" w:hint="default"/>
+        <w:rFonts w:cs="Symbol"/>
       </w:rPr>
     </w:lvl>
     <w:lvl w:ilvl="6">
@@ -3205,6 +3303,7 @@
       </w:pPr>
       <w:rPr>
         <w:rFonts w:ascii="Symbol" w:hAnsi="Symbol" w:cs="Symbol" w:hint="default"/>
+        <w:rFonts w:cs="Symbol"/>
       </w:rPr>
     </w:lvl>
     <w:lvl w:ilvl="7">
@@ -3243,6 +3342,7 @@
       </w:pPr>
       <w:rPr>
         <w:rFonts w:ascii="Symbol" w:hAnsi="Symbol" w:cs="Symbol" w:hint="default"/>
+        <w:rFonts w:cs="Symbol"/>
       </w:rPr>
     </w:lvl>
     <w:lvl w:ilvl="1">
@@ -3258,6 +3358,7 @@
       </w:pPr>
       <w:rPr>
         <w:rFonts w:ascii="Symbol" w:hAnsi="Symbol" w:cs="Symbol" w:hint="default"/>
+        <w:rFonts w:cs="Symbol"/>
       </w:rPr>
     </w:lvl>
     <w:lvl w:ilvl="2">
@@ -3273,6 +3374,7 @@
       </w:pPr>
       <w:rPr>
         <w:rFonts w:ascii="Symbol" w:hAnsi="Symbol" w:cs="Symbol" w:hint="default"/>
+        <w:rFonts w:cs="Symbol"/>
       </w:rPr>
     </w:lvl>
     <w:lvl w:ilvl="3">
@@ -3288,6 +3390,7 @@
       </w:pPr>
       <w:rPr>
         <w:rFonts w:ascii="Symbol" w:hAnsi="Symbol" w:cs="Symbol" w:hint="default"/>
+        <w:rFonts w:cs="Symbol"/>
       </w:rPr>
     </w:lvl>
     <w:lvl w:ilvl="4">
@@ -3303,6 +3406,7 @@
       </w:pPr>
       <w:rPr>
         <w:rFonts w:ascii="Symbol" w:hAnsi="Symbol" w:cs="Symbol" w:hint="default"/>
+        <w:rFonts w:cs="Symbol"/>
       </w:rPr>
     </w:lvl>
     <w:lvl w:ilvl="5">
@@ -3318,6 +3422,7 @@
       </w:pPr>
       <w:rPr>
         <w:rFonts w:ascii="Symbol" w:hAnsi="Symbol" w:cs="Symbol" w:hint="default"/>
+        <w:rFonts w:cs="Symbol"/>
       </w:rPr>
     </w:lvl>
     <w:lvl w:ilvl="6">
@@ -3333,6 +3438,7 @@
       </w:pPr>
       <w:rPr>
         <w:rFonts w:ascii="Symbol" w:hAnsi="Symbol" w:cs="Symbol" w:hint="default"/>
+        <w:rFonts w:cs="Symbol"/>
       </w:rPr>
     </w:lvl>
     <w:lvl w:ilvl="7">
@@ -3494,7 +3600,6 @@
     <w:rPrDefault>
       <w:rPr>
         <w:rFonts w:ascii="Cambria" w:hAnsi="Cambria" w:eastAsia="Cambria" w:cs="" w:asciiTheme="minorHAnsi" w:cstheme="minorBidi" w:eastAsiaTheme="minorHAnsi" w:hAnsiTheme="minorHAnsi"/>
-        <w:sz w:val="24"/>
         <w:szCs w:val="24"/>
         <w:lang w:val="en-US" w:eastAsia="en-US" w:bidi="ar-SA"/>
       </w:rPr>
@@ -3525,7 +3630,6 @@
   <w:style w:type="paragraph" w:styleId="Heading1">
     <w:name w:val="Heading 1"/>
     <w:basedOn w:val="Normal"/>
-    <w:next w:val="TextBody"/>
     <w:uiPriority w:val="9"/>
     <w:qFormat/>
     <w:pPr>
@@ -3546,7 +3650,6 @@
   <w:style w:type="paragraph" w:styleId="Heading2">
     <w:name w:val="Heading 2"/>
     <w:basedOn w:val="Normal"/>
-    <w:next w:val="TextBody"/>
     <w:uiPriority w:val="9"/>
     <w:unhideWhenUsed/>
     <w:qFormat/>
@@ -3568,7 +3671,6 @@
   <w:style w:type="paragraph" w:styleId="Heading3">
     <w:name w:val="Heading 3"/>
     <w:basedOn w:val="Normal"/>
-    <w:next w:val="TextBody"/>
     <w:uiPriority w:val="9"/>
     <w:unhideWhenUsed/>
     <w:qFormat/>
@@ -3590,7 +3692,6 @@
   <w:style w:type="paragraph" w:styleId="Heading4">
     <w:name w:val="Heading 4"/>
     <w:basedOn w:val="Normal"/>
-    <w:next w:val="TextBody"/>
     <w:uiPriority w:val="9"/>
     <w:unhideWhenUsed/>
     <w:qFormat/>
@@ -3612,7 +3713,6 @@
   <w:style w:type="paragraph" w:styleId="Heading5">
     <w:name w:val="Heading 5"/>
     <w:basedOn w:val="Normal"/>
-    <w:next w:val="TextBody"/>
     <w:uiPriority w:val="9"/>
     <w:unhideWhenUsed/>
     <w:qFormat/>
@@ -3634,7 +3734,6 @@
   <w:style w:type="paragraph" w:styleId="Heading6">
     <w:name w:val="Heading 6"/>
     <w:basedOn w:val="Normal"/>
-    <w:next w:val="TextBody"/>
     <w:uiPriority w:val="9"/>
     <w:unhideWhenUsed/>
     <w:qFormat/>
@@ -3947,6 +4046,986 @@
     <w:qFormat/>
     <w:rPr/>
   </w:style>
+  <w:style w:type="character" w:styleId="ListLabel1">
+    <w:name w:val="ListLabel 1"/>
+    <w:qFormat/>
+    <w:rPr>
+      <w:rFonts w:cs="Symbol"/>
+    </w:rPr>
+  </w:style>
+  <w:style w:type="character" w:styleId="ListLabel2">
+    <w:name w:val="ListLabel 2"/>
+    <w:qFormat/>
+    <w:rPr>
+      <w:rFonts w:cs="Symbol"/>
+    </w:rPr>
+  </w:style>
+  <w:style w:type="character" w:styleId="ListLabel3">
+    <w:name w:val="ListLabel 3"/>
+    <w:qFormat/>
+    <w:rPr>
+      <w:rFonts w:cs="Symbol"/>
+    </w:rPr>
+  </w:style>
+  <w:style w:type="character" w:styleId="ListLabel4">
+    <w:name w:val="ListLabel 4"/>
+    <w:qFormat/>
+    <w:rPr>
+      <w:rFonts w:cs="Symbol"/>
+    </w:rPr>
+  </w:style>
+  <w:style w:type="character" w:styleId="ListLabel5">
+    <w:name w:val="ListLabel 5"/>
+    <w:qFormat/>
+    <w:rPr>
+      <w:rFonts w:cs="Symbol"/>
+    </w:rPr>
+  </w:style>
+  <w:style w:type="character" w:styleId="ListLabel6">
+    <w:name w:val="ListLabel 6"/>
+    <w:qFormat/>
+    <w:rPr>
+      <w:rFonts w:cs="Symbol"/>
+    </w:rPr>
+  </w:style>
+  <w:style w:type="character" w:styleId="ListLabel7">
+    <w:name w:val="ListLabel 7"/>
+    <w:qFormat/>
+    <w:rPr>
+      <w:rFonts w:cs="Symbol"/>
+    </w:rPr>
+  </w:style>
+  <w:style w:type="character" w:styleId="ListLabel8">
+    <w:name w:val="ListLabel 8"/>
+    <w:qFormat/>
+    <w:rPr>
+      <w:rFonts w:cs="Symbol"/>
+    </w:rPr>
+  </w:style>
+  <w:style w:type="character" w:styleId="ListLabel9">
+    <w:name w:val="ListLabel 9"/>
+    <w:qFormat/>
+    <w:rPr>
+      <w:rFonts w:cs="Symbol"/>
+    </w:rPr>
+  </w:style>
+  <w:style w:type="character" w:styleId="ListLabel10">
+    <w:name w:val="ListLabel 10"/>
+    <w:qFormat/>
+    <w:rPr>
+      <w:rFonts w:cs="Symbol"/>
+    </w:rPr>
+  </w:style>
+  <w:style w:type="character" w:styleId="ListLabel11">
+    <w:name w:val="ListLabel 11"/>
+    <w:qFormat/>
+    <w:rPr>
+      <w:rFonts w:cs="Symbol"/>
+    </w:rPr>
+  </w:style>
+  <w:style w:type="character" w:styleId="ListLabel12">
+    <w:name w:val="ListLabel 12"/>
+    <w:qFormat/>
+    <w:rPr>
+      <w:rFonts w:cs="Symbol"/>
+    </w:rPr>
+  </w:style>
+  <w:style w:type="character" w:styleId="ListLabel13">
+    <w:name w:val="ListLabel 13"/>
+    <w:qFormat/>
+    <w:rPr>
+      <w:rFonts w:cs="Symbol"/>
+    </w:rPr>
+  </w:style>
+  <w:style w:type="character" w:styleId="ListLabel14">
+    <w:name w:val="ListLabel 14"/>
+    <w:qFormat/>
+    <w:rPr>
+      <w:rFonts w:cs="Symbol"/>
+    </w:rPr>
+  </w:style>
+  <w:style w:type="character" w:styleId="ListLabel15">
+    <w:name w:val="ListLabel 15"/>
+    <w:qFormat/>
+    <w:rPr>
+      <w:rFonts w:cs="Symbol"/>
+    </w:rPr>
+  </w:style>
+  <w:style w:type="character" w:styleId="ListLabel16">
+    <w:name w:val="ListLabel 16"/>
+    <w:qFormat/>
+    <w:rPr>
+      <w:rFonts w:cs="Symbol"/>
+    </w:rPr>
+  </w:style>
+  <w:style w:type="character" w:styleId="ListLabel17">
+    <w:name w:val="ListLabel 17"/>
+    <w:qFormat/>
+    <w:rPr>
+      <w:rFonts w:cs="Symbol"/>
+    </w:rPr>
+  </w:style>
+  <w:style w:type="character" w:styleId="ListLabel18">
+    <w:name w:val="ListLabel 18"/>
+    <w:qFormat/>
+    <w:rPr>
+      <w:rFonts w:cs="Symbol"/>
+    </w:rPr>
+  </w:style>
+  <w:style w:type="character" w:styleId="ListLabel19">
+    <w:name w:val="ListLabel 19"/>
+    <w:qFormat/>
+    <w:rPr>
+      <w:rFonts w:cs="Symbol"/>
+    </w:rPr>
+  </w:style>
+  <w:style w:type="character" w:styleId="ListLabel20">
+    <w:name w:val="ListLabel 20"/>
+    <w:qFormat/>
+    <w:rPr>
+      <w:rFonts w:cs="Symbol"/>
+    </w:rPr>
+  </w:style>
+  <w:style w:type="character" w:styleId="ListLabel21">
+    <w:name w:val="ListLabel 21"/>
+    <w:qFormat/>
+    <w:rPr>
+      <w:rFonts w:cs="Symbol"/>
+    </w:rPr>
+  </w:style>
+  <w:style w:type="character" w:styleId="ListLabel22">
+    <w:name w:val="ListLabel 22"/>
+    <w:qFormat/>
+    <w:rPr>
+      <w:rFonts w:cs="Symbol"/>
+    </w:rPr>
+  </w:style>
+  <w:style w:type="character" w:styleId="ListLabel23">
+    <w:name w:val="ListLabel 23"/>
+    <w:qFormat/>
+    <w:rPr>
+      <w:rFonts w:cs="Symbol"/>
+    </w:rPr>
+  </w:style>
+  <w:style w:type="character" w:styleId="ListLabel24">
+    <w:name w:val="ListLabel 24"/>
+    <w:qFormat/>
+    <w:rPr>
+      <w:rFonts w:cs="Symbol"/>
+    </w:rPr>
+  </w:style>
+  <w:style w:type="character" w:styleId="ListLabel25">
+    <w:name w:val="ListLabel 25"/>
+    <w:qFormat/>
+    <w:rPr>
+      <w:rFonts w:cs="Symbol"/>
+    </w:rPr>
+  </w:style>
+  <w:style w:type="character" w:styleId="ListLabel26">
+    <w:name w:val="ListLabel 26"/>
+    <w:qFormat/>
+    <w:rPr>
+      <w:rFonts w:cs="Symbol"/>
+    </w:rPr>
+  </w:style>
+  <w:style w:type="character" w:styleId="ListLabel27">
+    <w:name w:val="ListLabel 27"/>
+    <w:qFormat/>
+    <w:rPr>
+      <w:rFonts w:cs="Symbol"/>
+    </w:rPr>
+  </w:style>
+  <w:style w:type="character" w:styleId="ListLabel28">
+    <w:name w:val="ListLabel 28"/>
+    <w:qFormat/>
+    <w:rPr>
+      <w:rFonts w:cs="Symbol"/>
+    </w:rPr>
+  </w:style>
+  <w:style w:type="character" w:styleId="ListLabel29">
+    <w:name w:val="ListLabel 29"/>
+    <w:qFormat/>
+    <w:rPr>
+      <w:rFonts w:cs="Symbol"/>
+    </w:rPr>
+  </w:style>
+  <w:style w:type="character" w:styleId="ListLabel30">
+    <w:name w:val="ListLabel 30"/>
+    <w:qFormat/>
+    <w:rPr>
+      <w:rFonts w:cs="Symbol"/>
+    </w:rPr>
+  </w:style>
+  <w:style w:type="character" w:styleId="ListLabel31">
+    <w:name w:val="ListLabel 31"/>
+    <w:qFormat/>
+    <w:rPr>
+      <w:rFonts w:cs="Symbol"/>
+    </w:rPr>
+  </w:style>
+  <w:style w:type="character" w:styleId="ListLabel32">
+    <w:name w:val="ListLabel 32"/>
+    <w:qFormat/>
+    <w:rPr>
+      <w:rFonts w:cs="Symbol"/>
+    </w:rPr>
+  </w:style>
+  <w:style w:type="character" w:styleId="ListLabel33">
+    <w:name w:val="ListLabel 33"/>
+    <w:qFormat/>
+    <w:rPr>
+      <w:rFonts w:cs="Symbol"/>
+    </w:rPr>
+  </w:style>
+  <w:style w:type="character" w:styleId="ListLabel34">
+    <w:name w:val="ListLabel 34"/>
+    <w:qFormat/>
+    <w:rPr>
+      <w:rFonts w:cs="Symbol"/>
+    </w:rPr>
+  </w:style>
+  <w:style w:type="character" w:styleId="ListLabel35">
+    <w:name w:val="ListLabel 35"/>
+    <w:qFormat/>
+    <w:rPr>
+      <w:rFonts w:cs="Symbol"/>
+    </w:rPr>
+  </w:style>
+  <w:style w:type="character" w:styleId="ListLabel36">
+    <w:name w:val="ListLabel 36"/>
+    <w:qFormat/>
+    <w:rPr>
+      <w:rFonts w:cs="Symbol"/>
+    </w:rPr>
+  </w:style>
+  <w:style w:type="character" w:styleId="ListLabel37">
+    <w:name w:val="ListLabel 37"/>
+    <w:qFormat/>
+    <w:rPr>
+      <w:rFonts w:cs="Symbol"/>
+    </w:rPr>
+  </w:style>
+  <w:style w:type="character" w:styleId="ListLabel38">
+    <w:name w:val="ListLabel 38"/>
+    <w:qFormat/>
+    <w:rPr>
+      <w:rFonts w:cs="Symbol"/>
+    </w:rPr>
+  </w:style>
+  <w:style w:type="character" w:styleId="ListLabel39">
+    <w:name w:val="ListLabel 39"/>
+    <w:qFormat/>
+    <w:rPr>
+      <w:rFonts w:cs="Symbol"/>
+    </w:rPr>
+  </w:style>
+  <w:style w:type="character" w:styleId="ListLabel40">
+    <w:name w:val="ListLabel 40"/>
+    <w:qFormat/>
+    <w:rPr>
+      <w:rFonts w:cs="Symbol"/>
+    </w:rPr>
+  </w:style>
+  <w:style w:type="character" w:styleId="ListLabel41">
+    <w:name w:val="ListLabel 41"/>
+    <w:qFormat/>
+    <w:rPr>
+      <w:rFonts w:cs="Symbol"/>
+    </w:rPr>
+  </w:style>
+  <w:style w:type="character" w:styleId="ListLabel42">
+    <w:name w:val="ListLabel 42"/>
+    <w:qFormat/>
+    <w:rPr>
+      <w:rFonts w:cs="Symbol"/>
+    </w:rPr>
+  </w:style>
+  <w:style w:type="character" w:styleId="ListLabel43">
+    <w:name w:val="ListLabel 43"/>
+    <w:qFormat/>
+    <w:rPr>
+      <w:rFonts w:cs="Symbol"/>
+    </w:rPr>
+  </w:style>
+  <w:style w:type="character" w:styleId="ListLabel44">
+    <w:name w:val="ListLabel 44"/>
+    <w:qFormat/>
+    <w:rPr>
+      <w:rFonts w:cs="Symbol"/>
+    </w:rPr>
+  </w:style>
+  <w:style w:type="character" w:styleId="ListLabel45">
+    <w:name w:val="ListLabel 45"/>
+    <w:qFormat/>
+    <w:rPr>
+      <w:rFonts w:cs="Symbol"/>
+    </w:rPr>
+  </w:style>
+  <w:style w:type="character" w:styleId="ListLabel46">
+    <w:name w:val="ListLabel 46"/>
+    <w:qFormat/>
+    <w:rPr>
+      <w:rFonts w:cs="Symbol"/>
+    </w:rPr>
+  </w:style>
+  <w:style w:type="character" w:styleId="ListLabel47">
+    <w:name w:val="ListLabel 47"/>
+    <w:qFormat/>
+    <w:rPr>
+      <w:rFonts w:cs="Symbol"/>
+    </w:rPr>
+  </w:style>
+  <w:style w:type="character" w:styleId="ListLabel48">
+    <w:name w:val="ListLabel 48"/>
+    <w:qFormat/>
+    <w:rPr>
+      <w:rFonts w:cs="Symbol"/>
+    </w:rPr>
+  </w:style>
+  <w:style w:type="character" w:styleId="ListLabel49">
+    <w:name w:val="ListLabel 49"/>
+    <w:qFormat/>
+    <w:rPr>
+      <w:rFonts w:cs="Symbol"/>
+    </w:rPr>
+  </w:style>
+  <w:style w:type="character" w:styleId="ListLabel50">
+    <w:name w:val="ListLabel 50"/>
+    <w:qFormat/>
+    <w:rPr>
+      <w:rFonts w:cs="Symbol"/>
+    </w:rPr>
+  </w:style>
+  <w:style w:type="character" w:styleId="ListLabel51">
+    <w:name w:val="ListLabel 51"/>
+    <w:qFormat/>
+    <w:rPr>
+      <w:rFonts w:cs="Symbol"/>
+    </w:rPr>
+  </w:style>
+  <w:style w:type="character" w:styleId="ListLabel52">
+    <w:name w:val="ListLabel 52"/>
+    <w:qFormat/>
+    <w:rPr>
+      <w:rFonts w:cs="Symbol"/>
+    </w:rPr>
+  </w:style>
+  <w:style w:type="character" w:styleId="ListLabel53">
+    <w:name w:val="ListLabel 53"/>
+    <w:qFormat/>
+    <w:rPr>
+      <w:rFonts w:cs="Symbol"/>
+    </w:rPr>
+  </w:style>
+  <w:style w:type="character" w:styleId="ListLabel54">
+    <w:name w:val="ListLabel 54"/>
+    <w:qFormat/>
+    <w:rPr>
+      <w:rFonts w:cs="Symbol"/>
+    </w:rPr>
+  </w:style>
+  <w:style w:type="character" w:styleId="ListLabel55">
+    <w:name w:val="ListLabel 55"/>
+    <w:qFormat/>
+    <w:rPr>
+      <w:rFonts w:cs="Symbol"/>
+    </w:rPr>
+  </w:style>
+  <w:style w:type="character" w:styleId="ListLabel56">
+    <w:name w:val="ListLabel 56"/>
+    <w:qFormat/>
+    <w:rPr>
+      <w:rFonts w:cs="Symbol"/>
+    </w:rPr>
+  </w:style>
+  <w:style w:type="character" w:styleId="ListLabel57">
+    <w:name w:val="ListLabel 57"/>
+    <w:qFormat/>
+    <w:rPr>
+      <w:rFonts w:cs="Symbol"/>
+    </w:rPr>
+  </w:style>
+  <w:style w:type="character" w:styleId="ListLabel58">
+    <w:name w:val="ListLabel 58"/>
+    <w:qFormat/>
+    <w:rPr>
+      <w:rFonts w:cs="Symbol"/>
+    </w:rPr>
+  </w:style>
+  <w:style w:type="character" w:styleId="ListLabel59">
+    <w:name w:val="ListLabel 59"/>
+    <w:qFormat/>
+    <w:rPr>
+      <w:rFonts w:cs="Symbol"/>
+    </w:rPr>
+  </w:style>
+  <w:style w:type="character" w:styleId="ListLabel60">
+    <w:name w:val="ListLabel 60"/>
+    <w:qFormat/>
+    <w:rPr>
+      <w:rFonts w:cs="Symbol"/>
+    </w:rPr>
+  </w:style>
+  <w:style w:type="character" w:styleId="ListLabel61">
+    <w:name w:val="ListLabel 61"/>
+    <w:qFormat/>
+    <w:rPr>
+      <w:rFonts w:cs="Symbol"/>
+    </w:rPr>
+  </w:style>
+  <w:style w:type="character" w:styleId="ListLabel62">
+    <w:name w:val="ListLabel 62"/>
+    <w:qFormat/>
+    <w:rPr>
+      <w:rFonts w:cs="Symbol"/>
+    </w:rPr>
+  </w:style>
+  <w:style w:type="character" w:styleId="ListLabel63">
+    <w:name w:val="ListLabel 63"/>
+    <w:qFormat/>
+    <w:rPr>
+      <w:rFonts w:cs="Symbol"/>
+    </w:rPr>
+  </w:style>
+  <w:style w:type="character" w:styleId="ListLabel64">
+    <w:name w:val="ListLabel 64"/>
+    <w:qFormat/>
+    <w:rPr>
+      <w:rFonts w:cs="Symbol"/>
+    </w:rPr>
+  </w:style>
+  <w:style w:type="character" w:styleId="ListLabel65">
+    <w:name w:val="ListLabel 65"/>
+    <w:qFormat/>
+    <w:rPr>
+      <w:rFonts w:cs="Symbol"/>
+    </w:rPr>
+  </w:style>
+  <w:style w:type="character" w:styleId="ListLabel66">
+    <w:name w:val="ListLabel 66"/>
+    <w:qFormat/>
+    <w:rPr>
+      <w:rFonts w:cs="Symbol"/>
+    </w:rPr>
+  </w:style>
+  <w:style w:type="character" w:styleId="ListLabel67">
+    <w:name w:val="ListLabel 67"/>
+    <w:qFormat/>
+    <w:rPr>
+      <w:rFonts w:cs="Symbol"/>
+    </w:rPr>
+  </w:style>
+  <w:style w:type="character" w:styleId="ListLabel68">
+    <w:name w:val="ListLabel 68"/>
+    <w:qFormat/>
+    <w:rPr>
+      <w:rFonts w:cs="Symbol"/>
+    </w:rPr>
+  </w:style>
+  <w:style w:type="character" w:styleId="ListLabel69">
+    <w:name w:val="ListLabel 69"/>
+    <w:qFormat/>
+    <w:rPr>
+      <w:rFonts w:cs="Symbol"/>
+    </w:rPr>
+  </w:style>
+  <w:style w:type="character" w:styleId="ListLabel70">
+    <w:name w:val="ListLabel 70"/>
+    <w:qFormat/>
+    <w:rPr>
+      <w:rFonts w:cs="Symbol"/>
+    </w:rPr>
+  </w:style>
+  <w:style w:type="character" w:styleId="ListLabel71">
+    <w:name w:val="ListLabel 71"/>
+    <w:qFormat/>
+    <w:rPr>
+      <w:rFonts w:cs="Symbol"/>
+    </w:rPr>
+  </w:style>
+  <w:style w:type="character" w:styleId="ListLabel72">
+    <w:name w:val="ListLabel 72"/>
+    <w:qFormat/>
+    <w:rPr>
+      <w:rFonts w:cs="Symbol"/>
+    </w:rPr>
+  </w:style>
+  <w:style w:type="character" w:styleId="ListLabel73">
+    <w:name w:val="ListLabel 73"/>
+    <w:qFormat/>
+    <w:rPr>
+      <w:rFonts w:cs="Symbol"/>
+    </w:rPr>
+  </w:style>
+  <w:style w:type="character" w:styleId="ListLabel74">
+    <w:name w:val="ListLabel 74"/>
+    <w:qFormat/>
+    <w:rPr>
+      <w:rFonts w:cs="Symbol"/>
+    </w:rPr>
+  </w:style>
+  <w:style w:type="character" w:styleId="ListLabel75">
+    <w:name w:val="ListLabel 75"/>
+    <w:qFormat/>
+    <w:rPr>
+      <w:rFonts w:cs="Symbol"/>
+    </w:rPr>
+  </w:style>
+  <w:style w:type="character" w:styleId="ListLabel76">
+    <w:name w:val="ListLabel 76"/>
+    <w:qFormat/>
+    <w:rPr>
+      <w:rFonts w:cs="Symbol"/>
+    </w:rPr>
+  </w:style>
+  <w:style w:type="character" w:styleId="ListLabel77">
+    <w:name w:val="ListLabel 77"/>
+    <w:qFormat/>
+    <w:rPr>
+      <w:rFonts w:cs="Symbol"/>
+    </w:rPr>
+  </w:style>
+  <w:style w:type="character" w:styleId="ListLabel78">
+    <w:name w:val="ListLabel 78"/>
+    <w:qFormat/>
+    <w:rPr>
+      <w:rFonts w:cs="Symbol"/>
+    </w:rPr>
+  </w:style>
+  <w:style w:type="character" w:styleId="ListLabel79">
+    <w:name w:val="ListLabel 79"/>
+    <w:qFormat/>
+    <w:rPr>
+      <w:rFonts w:cs="Symbol"/>
+    </w:rPr>
+  </w:style>
+  <w:style w:type="character" w:styleId="ListLabel80">
+    <w:name w:val="ListLabel 80"/>
+    <w:qFormat/>
+    <w:rPr>
+      <w:rFonts w:cs="Symbol"/>
+    </w:rPr>
+  </w:style>
+  <w:style w:type="character" w:styleId="ListLabel81">
+    <w:name w:val="ListLabel 81"/>
+    <w:qFormat/>
+    <w:rPr>
+      <w:rFonts w:cs="Symbol"/>
+    </w:rPr>
+  </w:style>
+  <w:style w:type="character" w:styleId="ListLabel82">
+    <w:name w:val="ListLabel 82"/>
+    <w:qFormat/>
+    <w:rPr>
+      <w:rFonts w:cs="Symbol"/>
+    </w:rPr>
+  </w:style>
+  <w:style w:type="character" w:styleId="ListLabel83">
+    <w:name w:val="ListLabel 83"/>
+    <w:qFormat/>
+    <w:rPr>
+      <w:rFonts w:cs="Symbol"/>
+    </w:rPr>
+  </w:style>
+  <w:style w:type="character" w:styleId="ListLabel84">
+    <w:name w:val="ListLabel 84"/>
+    <w:qFormat/>
+    <w:rPr>
+      <w:rFonts w:cs="Symbol"/>
+    </w:rPr>
+  </w:style>
+  <w:style w:type="character" w:styleId="ListLabel85">
+    <w:name w:val="ListLabel 85"/>
+    <w:qFormat/>
+    <w:rPr>
+      <w:rFonts w:cs="Symbol"/>
+    </w:rPr>
+  </w:style>
+  <w:style w:type="character" w:styleId="ListLabel86">
+    <w:name w:val="ListLabel 86"/>
+    <w:qFormat/>
+    <w:rPr>
+      <w:rFonts w:cs="Symbol"/>
+    </w:rPr>
+  </w:style>
+  <w:style w:type="character" w:styleId="ListLabel87">
+    <w:name w:val="ListLabel 87"/>
+    <w:qFormat/>
+    <w:rPr>
+      <w:rFonts w:cs="Symbol"/>
+    </w:rPr>
+  </w:style>
+  <w:style w:type="character" w:styleId="ListLabel88">
+    <w:name w:val="ListLabel 88"/>
+    <w:qFormat/>
+    <w:rPr>
+      <w:rFonts w:cs="Symbol"/>
+    </w:rPr>
+  </w:style>
+  <w:style w:type="character" w:styleId="ListLabel89">
+    <w:name w:val="ListLabel 89"/>
+    <w:qFormat/>
+    <w:rPr>
+      <w:rFonts w:cs="Symbol"/>
+    </w:rPr>
+  </w:style>
+  <w:style w:type="character" w:styleId="ListLabel90">
+    <w:name w:val="ListLabel 90"/>
+    <w:qFormat/>
+    <w:rPr>
+      <w:rFonts w:cs="Symbol"/>
+    </w:rPr>
+  </w:style>
+  <w:style w:type="character" w:styleId="ListLabel91">
+    <w:name w:val="ListLabel 91"/>
+    <w:qFormat/>
+    <w:rPr>
+      <w:rFonts w:cs="Symbol"/>
+    </w:rPr>
+  </w:style>
+  <w:style w:type="character" w:styleId="ListLabel92">
+    <w:name w:val="ListLabel 92"/>
+    <w:qFormat/>
+    <w:rPr>
+      <w:rFonts w:cs="Symbol"/>
+    </w:rPr>
+  </w:style>
+  <w:style w:type="character" w:styleId="ListLabel93">
+    <w:name w:val="ListLabel 93"/>
+    <w:qFormat/>
+    <w:rPr>
+      <w:rFonts w:cs="Symbol"/>
+    </w:rPr>
+  </w:style>
+  <w:style w:type="character" w:styleId="ListLabel94">
+    <w:name w:val="ListLabel 94"/>
+    <w:qFormat/>
+    <w:rPr>
+      <w:rFonts w:cs="Symbol"/>
+    </w:rPr>
+  </w:style>
+  <w:style w:type="character" w:styleId="ListLabel95">
+    <w:name w:val="ListLabel 95"/>
+    <w:qFormat/>
+    <w:rPr>
+      <w:rFonts w:cs="Symbol"/>
+    </w:rPr>
+  </w:style>
+  <w:style w:type="character" w:styleId="ListLabel96">
+    <w:name w:val="ListLabel 96"/>
+    <w:qFormat/>
+    <w:rPr>
+      <w:rFonts w:cs="Symbol"/>
+    </w:rPr>
+  </w:style>
+  <w:style w:type="character" w:styleId="ListLabel97">
+    <w:name w:val="ListLabel 97"/>
+    <w:qFormat/>
+    <w:rPr>
+      <w:rFonts w:cs="Symbol"/>
+    </w:rPr>
+  </w:style>
+  <w:style w:type="character" w:styleId="ListLabel98">
+    <w:name w:val="ListLabel 98"/>
+    <w:qFormat/>
+    <w:rPr>
+      <w:rFonts w:cs="Symbol"/>
+    </w:rPr>
+  </w:style>
+  <w:style w:type="character" w:styleId="ListLabel99">
+    <w:name w:val="ListLabel 99"/>
+    <w:qFormat/>
+    <w:rPr>
+      <w:rFonts w:cs="Symbol"/>
+    </w:rPr>
+  </w:style>
+  <w:style w:type="character" w:styleId="ListLabel100">
+    <w:name w:val="ListLabel 100"/>
+    <w:qFormat/>
+    <w:rPr>
+      <w:rFonts w:cs="Symbol"/>
+    </w:rPr>
+  </w:style>
+  <w:style w:type="character" w:styleId="ListLabel101">
+    <w:name w:val="ListLabel 101"/>
+    <w:qFormat/>
+    <w:rPr>
+      <w:rFonts w:cs="Symbol"/>
+    </w:rPr>
+  </w:style>
+  <w:style w:type="character" w:styleId="ListLabel102">
+    <w:name w:val="ListLabel 102"/>
+    <w:qFormat/>
+    <w:rPr>
+      <w:rFonts w:cs="Symbol"/>
+    </w:rPr>
+  </w:style>
+  <w:style w:type="character" w:styleId="ListLabel103">
+    <w:name w:val="ListLabel 103"/>
+    <w:qFormat/>
+    <w:rPr>
+      <w:rFonts w:cs="Symbol"/>
+    </w:rPr>
+  </w:style>
+  <w:style w:type="character" w:styleId="ListLabel104">
+    <w:name w:val="ListLabel 104"/>
+    <w:qFormat/>
+    <w:rPr>
+      <w:rFonts w:cs="Symbol"/>
+    </w:rPr>
+  </w:style>
+  <w:style w:type="character" w:styleId="ListLabel105">
+    <w:name w:val="ListLabel 105"/>
+    <w:qFormat/>
+    <w:rPr>
+      <w:rFonts w:cs="Symbol"/>
+    </w:rPr>
+  </w:style>
+  <w:style w:type="character" w:styleId="ListLabel106">
+    <w:name w:val="ListLabel 106"/>
+    <w:qFormat/>
+    <w:rPr>
+      <w:rFonts w:cs="Symbol"/>
+    </w:rPr>
+  </w:style>
+  <w:style w:type="character" w:styleId="ListLabel107">
+    <w:name w:val="ListLabel 107"/>
+    <w:qFormat/>
+    <w:rPr>
+      <w:rFonts w:cs="Symbol"/>
+    </w:rPr>
+  </w:style>
+  <w:style w:type="character" w:styleId="ListLabel108">
+    <w:name w:val="ListLabel 108"/>
+    <w:qFormat/>
+    <w:rPr>
+      <w:rFonts w:cs="Symbol"/>
+    </w:rPr>
+  </w:style>
+  <w:style w:type="character" w:styleId="ListLabel109">
+    <w:name w:val="ListLabel 109"/>
+    <w:qFormat/>
+    <w:rPr>
+      <w:rFonts w:cs="Symbol"/>
+    </w:rPr>
+  </w:style>
+  <w:style w:type="character" w:styleId="ListLabel110">
+    <w:name w:val="ListLabel 110"/>
+    <w:qFormat/>
+    <w:rPr>
+      <w:rFonts w:cs="Symbol"/>
+    </w:rPr>
+  </w:style>
+  <w:style w:type="character" w:styleId="ListLabel111">
+    <w:name w:val="ListLabel 111"/>
+    <w:qFormat/>
+    <w:rPr>
+      <w:rFonts w:cs="Symbol"/>
+    </w:rPr>
+  </w:style>
+  <w:style w:type="character" w:styleId="ListLabel112">
+    <w:name w:val="ListLabel 112"/>
+    <w:qFormat/>
+    <w:rPr>
+      <w:rFonts w:cs="Symbol"/>
+    </w:rPr>
+  </w:style>
+  <w:style w:type="character" w:styleId="ListLabel113">
+    <w:name w:val="ListLabel 113"/>
+    <w:qFormat/>
+    <w:rPr>
+      <w:rFonts w:cs="Symbol"/>
+    </w:rPr>
+  </w:style>
+  <w:style w:type="character" w:styleId="ListLabel114">
+    <w:name w:val="ListLabel 114"/>
+    <w:qFormat/>
+    <w:rPr>
+      <w:rFonts w:cs="Symbol"/>
+    </w:rPr>
+  </w:style>
+  <w:style w:type="character" w:styleId="ListLabel115">
+    <w:name w:val="ListLabel 115"/>
+    <w:qFormat/>
+    <w:rPr>
+      <w:rFonts w:cs="Symbol"/>
+    </w:rPr>
+  </w:style>
+  <w:style w:type="character" w:styleId="ListLabel116">
+    <w:name w:val="ListLabel 116"/>
+    <w:qFormat/>
+    <w:rPr>
+      <w:rFonts w:cs="Symbol"/>
+    </w:rPr>
+  </w:style>
+  <w:style w:type="character" w:styleId="ListLabel117">
+    <w:name w:val="ListLabel 117"/>
+    <w:qFormat/>
+    <w:rPr>
+      <w:rFonts w:cs="Symbol"/>
+    </w:rPr>
+  </w:style>
+  <w:style w:type="character" w:styleId="ListLabel118">
+    <w:name w:val="ListLabel 118"/>
+    <w:qFormat/>
+    <w:rPr>
+      <w:rFonts w:cs="Symbol"/>
+    </w:rPr>
+  </w:style>
+  <w:style w:type="character" w:styleId="ListLabel119">
+    <w:name w:val="ListLabel 119"/>
+    <w:qFormat/>
+    <w:rPr>
+      <w:rFonts w:cs="Symbol"/>
+    </w:rPr>
+  </w:style>
+  <w:style w:type="character" w:styleId="ListLabel120">
+    <w:name w:val="ListLabel 120"/>
+    <w:qFormat/>
+    <w:rPr>
+      <w:rFonts w:cs="Symbol"/>
+    </w:rPr>
+  </w:style>
+  <w:style w:type="character" w:styleId="ListLabel121">
+    <w:name w:val="ListLabel 121"/>
+    <w:qFormat/>
+    <w:rPr>
+      <w:rFonts w:cs="Symbol"/>
+    </w:rPr>
+  </w:style>
+  <w:style w:type="character" w:styleId="ListLabel122">
+    <w:name w:val="ListLabel 122"/>
+    <w:qFormat/>
+    <w:rPr>
+      <w:rFonts w:cs="Symbol"/>
+    </w:rPr>
+  </w:style>
+  <w:style w:type="character" w:styleId="ListLabel123">
+    <w:name w:val="ListLabel 123"/>
+    <w:qFormat/>
+    <w:rPr>
+      <w:rFonts w:cs="Symbol"/>
+    </w:rPr>
+  </w:style>
+  <w:style w:type="character" w:styleId="ListLabel124">
+    <w:name w:val="ListLabel 124"/>
+    <w:qFormat/>
+    <w:rPr>
+      <w:rFonts w:cs="Symbol"/>
+    </w:rPr>
+  </w:style>
+  <w:style w:type="character" w:styleId="ListLabel125">
+    <w:name w:val="ListLabel 125"/>
+    <w:qFormat/>
+    <w:rPr>
+      <w:rFonts w:cs="Symbol"/>
+    </w:rPr>
+  </w:style>
+  <w:style w:type="character" w:styleId="ListLabel126">
+    <w:name w:val="ListLabel 126"/>
+    <w:qFormat/>
+    <w:rPr>
+      <w:rFonts w:cs="Symbol"/>
+    </w:rPr>
+  </w:style>
+  <w:style w:type="character" w:styleId="ListLabel127">
+    <w:name w:val="ListLabel 127"/>
+    <w:qFormat/>
+    <w:rPr>
+      <w:rFonts w:cs="Symbol"/>
+    </w:rPr>
+  </w:style>
+  <w:style w:type="character" w:styleId="ListLabel128">
+    <w:name w:val="ListLabel 128"/>
+    <w:qFormat/>
+    <w:rPr>
+      <w:rFonts w:cs="Symbol"/>
+    </w:rPr>
+  </w:style>
+  <w:style w:type="character" w:styleId="ListLabel129">
+    <w:name w:val="ListLabel 129"/>
+    <w:qFormat/>
+    <w:rPr>
+      <w:rFonts w:cs="Symbol"/>
+    </w:rPr>
+  </w:style>
+  <w:style w:type="character" w:styleId="ListLabel130">
+    <w:name w:val="ListLabel 130"/>
+    <w:qFormat/>
+    <w:rPr>
+      <w:rFonts w:cs="Symbol"/>
+    </w:rPr>
+  </w:style>
+  <w:style w:type="character" w:styleId="ListLabel131">
+    <w:name w:val="ListLabel 131"/>
+    <w:qFormat/>
+    <w:rPr>
+      <w:rFonts w:cs="Symbol"/>
+    </w:rPr>
+  </w:style>
+  <w:style w:type="character" w:styleId="ListLabel132">
+    <w:name w:val="ListLabel 132"/>
+    <w:qFormat/>
+    <w:rPr>
+      <w:rFonts w:cs="Symbol"/>
+    </w:rPr>
+  </w:style>
+  <w:style w:type="character" w:styleId="ListLabel133">
+    <w:name w:val="ListLabel 133"/>
+    <w:qFormat/>
+    <w:rPr>
+      <w:rFonts w:cs="Symbol"/>
+    </w:rPr>
+  </w:style>
+  <w:style w:type="character" w:styleId="ListLabel134">
+    <w:name w:val="ListLabel 134"/>
+    <w:qFormat/>
+    <w:rPr>
+      <w:rFonts w:cs="Symbol"/>
+    </w:rPr>
+  </w:style>
+  <w:style w:type="character" w:styleId="ListLabel135">
+    <w:name w:val="ListLabel 135"/>
+    <w:qFormat/>
+    <w:rPr>
+      <w:rFonts w:cs="Symbol"/>
+    </w:rPr>
+  </w:style>
+  <w:style w:type="character" w:styleId="ListLabel136">
+    <w:name w:val="ListLabel 136"/>
+    <w:qFormat/>
+    <w:rPr>
+      <w:rFonts w:cs="Symbol"/>
+    </w:rPr>
+  </w:style>
+  <w:style w:type="character" w:styleId="ListLabel137">
+    <w:name w:val="ListLabel 137"/>
+    <w:qFormat/>
+    <w:rPr>
+      <w:rFonts w:cs="Symbol"/>
+    </w:rPr>
+  </w:style>
+  <w:style w:type="character" w:styleId="ListLabel138">
+    <w:name w:val="ListLabel 138"/>
+    <w:qFormat/>
+    <w:rPr>
+      <w:rFonts w:cs="Symbol"/>
+    </w:rPr>
+  </w:style>
+  <w:style w:type="character" w:styleId="ListLabel139">
+    <w:name w:val="ListLabel 139"/>
+    <w:qFormat/>
+    <w:rPr>
+      <w:rFonts w:cs="Symbol"/>
+    </w:rPr>
+  </w:style>
+  <w:style w:type="character" w:styleId="ListLabel140">
+    <w:name w:val="ListLabel 140"/>
+    <w:qFormat/>
+    <w:rPr>
+      <w:rFonts w:cs="Symbol"/>
+    </w:rPr>
+  </w:style>
   <w:style w:type="paragraph" w:styleId="Heading">
     <w:name w:val="Heading"/>
     <w:basedOn w:val="Normal"/>
@@ -4006,7 +5085,6 @@
   <w:style w:type="paragraph" w:styleId="FirstParagraph" w:customStyle="1">
     <w:name w:val="First Paragraph"/>
     <w:basedOn w:val="TextBody"/>
-    <w:next w:val="TextBody"/>
     <w:qFormat/>
     <w:pPr/>
     <w:rPr/>
@@ -4023,7 +5101,6 @@
   <w:style w:type="paragraph" w:styleId="Title">
     <w:name w:val="Title"/>
     <w:basedOn w:val="Normal"/>
-    <w:next w:val="TextBody"/>
     <w:qFormat/>
     <w:pPr>
       <w:keepNext w:val="true"/>
@@ -4043,7 +5120,6 @@
   <w:style w:type="paragraph" w:styleId="Subtitle">
     <w:name w:val="Subtitle"/>
     <w:basedOn w:val="Title"/>
-    <w:next w:val="TextBody"/>
     <w:qFormat/>
     <w:pPr>
       <w:keepNext w:val="true"/>
@@ -4058,7 +5134,6 @@
   </w:style>
   <w:style w:type="paragraph" w:styleId="Author" w:customStyle="1">
     <w:name w:val="Author"/>
-    <w:next w:val="TextBody"/>
     <w:qFormat/>
     <w:pPr>
       <w:keepNext w:val="true"/>
@@ -4078,7 +5153,6 @@
   </w:style>
   <w:style w:type="paragraph" w:styleId="Date">
     <w:name w:val="Date"/>
-    <w:next w:val="TextBody"/>
     <w:qFormat/>
     <w:pPr>
       <w:keepNext w:val="true"/>
@@ -4099,7 +5173,6 @@
   <w:style w:type="paragraph" w:styleId="Abstract" w:customStyle="1">
     <w:name w:val="Abstract"/>
     <w:basedOn w:val="Normal"/>
-    <w:next w:val="TextBody"/>
     <w:qFormat/>
     <w:pPr>
       <w:keepNext w:val="true"/>
@@ -4121,7 +5194,6 @@
   <w:style w:type="paragraph" w:styleId="BlockText">
     <w:name w:val="Block Text"/>
     <w:basedOn w:val="TextBody"/>
-    <w:next w:val="TextBody"/>
     <w:uiPriority w:val="9"/>
     <w:unhideWhenUsed/>
     <w:qFormat/>
@@ -4200,7 +5272,6 @@
   <w:style w:type="paragraph" w:styleId="TOCHeading">
     <w:name w:val="TOC Heading"/>
     <w:basedOn w:val="Heading1"/>
-    <w:next w:val="TextBody"/>
     <w:uiPriority w:val="39"/>
     <w:unhideWhenUsed/>
     <w:qFormat/>

</xml_diff>